<commit_message>
Fixed Index error for Report, Updated ProjectOverview doc
</commit_message>
<xml_diff>
--- a/ProjectOverview.docx
+++ b/ProjectOverview.docx
@@ -888,9 +888,6 @@
                                     </w:rPr>
                                     <w:alias w:val="Company"/>
                                     <w:id w:val="15866524"/>
-                                    <w:placeholder>
-                                      <w:docPart w:val="7F8608910F2D402D9EC3FD60DC49DACA"/>
-                                    </w:placeholder>
                                     <w:dataBinding w:prefixMappings="xmlns:ns0='http://schemas.openxmlformats.org/officeDocument/2006/extended-properties'" w:xpath="/ns0:Properties[1]/ns0:Company[1]" w:storeItemID="{6668398D-A668-4E3E-A5EB-62B293D839F1}"/>
                                     <w:text/>
                                   </w:sdtPr>
@@ -1256,9 +1253,6 @@
                               </w:rPr>
                               <w:alias w:val="Company"/>
                               <w:id w:val="15866524"/>
-                              <w:placeholder>
-                                <w:docPart w:val="7F8608910F2D402D9EC3FD60DC49DACA"/>
-                              </w:placeholder>
                               <w:dataBinding w:prefixMappings="xmlns:ns0='http://schemas.openxmlformats.org/officeDocument/2006/extended-properties'" w:xpath="/ns0:Properties[1]/ns0:Company[1]" w:storeItemID="{6668398D-A668-4E3E-A5EB-62B293D839F1}"/>
                               <w:text/>
                             </w:sdtPr>
@@ -1489,31 +1483,457 @@
         </w:p>
       </w:sdtContent>
     </w:sdt>
-    <w:p>
-      <w:pPr>
-        <w:spacing w:line="240" w:lineRule="auto"/>
-      </w:pPr>
-      <w:r>
-        <w:lastRenderedPageBreak/>
-        <w:t>Table of contents</w:t>
-      </w:r>
-    </w:p>
-    <w:p>
-      <w:pPr>
-        <w:spacing w:line="240" w:lineRule="auto"/>
-      </w:pPr>
+    <w:sdt>
+      <w:sdtPr>
+        <w:rPr>
+          <w:sz w:val="48"/>
+          <w:szCs w:val="48"/>
+        </w:rPr>
+        <w:id w:val="410282001"/>
+        <w:docPartObj>
+          <w:docPartGallery w:val="Table of Contents"/>
+          <w:docPartUnique/>
+        </w:docPartObj>
+      </w:sdtPr>
+      <w:sdtEndPr>
+        <w:rPr>
+          <w:rFonts w:ascii="Times New Roman" w:eastAsiaTheme="minorHAnsi" w:hAnsi="Times New Roman" w:cstheme="minorBidi"/>
+          <w:noProof/>
+          <w:color w:val="auto"/>
+          <w:sz w:val="24"/>
+          <w:szCs w:val="22"/>
+          <w:lang w:eastAsia="en-US"/>
+        </w:rPr>
+      </w:sdtEndPr>
+      <w:sdtContent>
+        <w:p>
+          <w:pPr>
+            <w:pStyle w:val="TOCHeading"/>
+            <w:rPr>
+              <w:sz w:val="48"/>
+              <w:szCs w:val="48"/>
+            </w:rPr>
+          </w:pPr>
+          <w:r>
+            <w:rPr>
+              <w:sz w:val="48"/>
+              <w:szCs w:val="48"/>
+            </w:rPr>
+            <w:t>Contents</w:t>
+          </w:r>
+        </w:p>
+        <w:p>
+          <w:pPr>
+            <w:rPr>
+              <w:lang w:eastAsia="ja-JP"/>
+            </w:rPr>
+          </w:pPr>
+        </w:p>
+        <w:p>
+          <w:pPr>
+            <w:pStyle w:val="TOC1"/>
+            <w:tabs>
+              <w:tab w:val="right" w:leader="dot" w:pos="9350"/>
+            </w:tabs>
+            <w:rPr>
+              <w:rFonts w:asciiTheme="minorHAnsi" w:eastAsiaTheme="minorEastAsia" w:hAnsiTheme="minorHAnsi"/>
+              <w:noProof/>
+              <w:sz w:val="22"/>
+            </w:rPr>
+          </w:pPr>
+          <w:r>
+            <w:fldChar w:fldCharType="begin"/>
+          </w:r>
+          <w:r>
+            <w:instrText xml:space="preserve"> TOC \o "1-3" \h \z \u </w:instrText>
+          </w:r>
+          <w:r>
+            <w:fldChar w:fldCharType="separate"/>
+          </w:r>
+          <w:hyperlink w:anchor="_Toc351454885" w:history="1">
+            <w:r>
+              <w:rPr>
+                <w:rStyle w:val="Hyperlink"/>
+                <w:noProof/>
+              </w:rPr>
+              <w:t>Summary of Project</w:t>
+            </w:r>
+            <w:r>
+              <w:rPr>
+                <w:noProof/>
+                <w:webHidden/>
+              </w:rPr>
+              <w:tab/>
+            </w:r>
+            <w:r>
+              <w:rPr>
+                <w:noProof/>
+                <w:webHidden/>
+              </w:rPr>
+              <w:fldChar w:fldCharType="begin"/>
+            </w:r>
+            <w:r>
+              <w:rPr>
+                <w:noProof/>
+                <w:webHidden/>
+              </w:rPr>
+              <w:instrText xml:space="preserve"> PAGEREF _Toc351454885 \h </w:instrText>
+            </w:r>
+            <w:r>
+              <w:rPr>
+                <w:noProof/>
+                <w:webHidden/>
+              </w:rPr>
+            </w:r>
+            <w:r>
+              <w:rPr>
+                <w:noProof/>
+                <w:webHidden/>
+              </w:rPr>
+              <w:fldChar w:fldCharType="separate"/>
+            </w:r>
+            <w:r>
+              <w:rPr>
+                <w:noProof/>
+                <w:webHidden/>
+              </w:rPr>
+              <w:t>1</w:t>
+            </w:r>
+            <w:r>
+              <w:rPr>
+                <w:noProof/>
+                <w:webHidden/>
+              </w:rPr>
+              <w:fldChar w:fldCharType="end"/>
+            </w:r>
+          </w:hyperlink>
+        </w:p>
+        <w:p>
+          <w:pPr>
+            <w:pStyle w:val="TOC1"/>
+            <w:tabs>
+              <w:tab w:val="right" w:leader="dot" w:pos="9350"/>
+            </w:tabs>
+            <w:rPr>
+              <w:rFonts w:asciiTheme="minorHAnsi" w:eastAsiaTheme="minorEastAsia" w:hAnsiTheme="minorHAnsi"/>
+              <w:noProof/>
+              <w:sz w:val="22"/>
+            </w:rPr>
+          </w:pPr>
+          <w:hyperlink w:anchor="_Toc351454886" w:history="1">
+            <w:r>
+              <w:rPr>
+                <w:rStyle w:val="Hyperlink"/>
+                <w:noProof/>
+              </w:rPr>
+              <w:t>Vision Statement</w:t>
+            </w:r>
+            <w:r>
+              <w:rPr>
+                <w:noProof/>
+                <w:webHidden/>
+              </w:rPr>
+              <w:tab/>
+            </w:r>
+            <w:r>
+              <w:rPr>
+                <w:noProof/>
+                <w:webHidden/>
+              </w:rPr>
+              <w:fldChar w:fldCharType="begin"/>
+            </w:r>
+            <w:r>
+              <w:rPr>
+                <w:noProof/>
+                <w:webHidden/>
+              </w:rPr>
+              <w:instrText xml:space="preserve"> PAGEREF _Toc351454886 \h </w:instrText>
+            </w:r>
+            <w:r>
+              <w:rPr>
+                <w:noProof/>
+                <w:webHidden/>
+              </w:rPr>
+            </w:r>
+            <w:r>
+              <w:rPr>
+                <w:noProof/>
+                <w:webHidden/>
+              </w:rPr>
+              <w:fldChar w:fldCharType="separate"/>
+            </w:r>
+            <w:r>
+              <w:rPr>
+                <w:noProof/>
+                <w:webHidden/>
+              </w:rPr>
+              <w:t>3</w:t>
+            </w:r>
+            <w:r>
+              <w:rPr>
+                <w:noProof/>
+                <w:webHidden/>
+              </w:rPr>
+              <w:fldChar w:fldCharType="end"/>
+            </w:r>
+          </w:hyperlink>
+        </w:p>
+        <w:p>
+          <w:pPr>
+            <w:pStyle w:val="TOC1"/>
+            <w:tabs>
+              <w:tab w:val="right" w:leader="dot" w:pos="9350"/>
+            </w:tabs>
+            <w:rPr>
+              <w:rFonts w:asciiTheme="minorHAnsi" w:eastAsiaTheme="minorEastAsia" w:hAnsiTheme="minorHAnsi"/>
+              <w:noProof/>
+              <w:sz w:val="22"/>
+            </w:rPr>
+          </w:pPr>
+          <w:hyperlink w:anchor="_Toc351454887" w:history="1">
+            <w:r>
+              <w:rPr>
+                <w:rStyle w:val="Hyperlink"/>
+                <w:noProof/>
+              </w:rPr>
+              <w:t>Functional Requirements</w:t>
+            </w:r>
+            <w:r>
+              <w:rPr>
+                <w:noProof/>
+                <w:webHidden/>
+              </w:rPr>
+              <w:tab/>
+            </w:r>
+            <w:r>
+              <w:rPr>
+                <w:noProof/>
+                <w:webHidden/>
+              </w:rPr>
+              <w:fldChar w:fldCharType="begin"/>
+            </w:r>
+            <w:r>
+              <w:rPr>
+                <w:noProof/>
+                <w:webHidden/>
+              </w:rPr>
+              <w:instrText xml:space="preserve"> PAGEREF _Toc351454887 \h </w:instrText>
+            </w:r>
+            <w:r>
+              <w:rPr>
+                <w:noProof/>
+                <w:webHidden/>
+              </w:rPr>
+            </w:r>
+            <w:r>
+              <w:rPr>
+                <w:noProof/>
+                <w:webHidden/>
+              </w:rPr>
+              <w:fldChar w:fldCharType="separate"/>
+            </w:r>
+            <w:r>
+              <w:rPr>
+                <w:noProof/>
+                <w:webHidden/>
+              </w:rPr>
+              <w:t>4</w:t>
+            </w:r>
+            <w:r>
+              <w:rPr>
+                <w:noProof/>
+                <w:webHidden/>
+              </w:rPr>
+              <w:fldChar w:fldCharType="end"/>
+            </w:r>
+          </w:hyperlink>
+        </w:p>
+        <w:p>
+          <w:pPr>
+            <w:pStyle w:val="TOC1"/>
+            <w:tabs>
+              <w:tab w:val="right" w:leader="dot" w:pos="9350"/>
+            </w:tabs>
+            <w:rPr>
+              <w:rFonts w:asciiTheme="minorHAnsi" w:eastAsiaTheme="minorEastAsia" w:hAnsiTheme="minorHAnsi"/>
+              <w:noProof/>
+              <w:sz w:val="22"/>
+            </w:rPr>
+          </w:pPr>
+          <w:hyperlink w:anchor="_Toc351454888" w:history="1">
+            <w:r>
+              <w:rPr>
+                <w:rStyle w:val="Hyperlink"/>
+                <w:noProof/>
+              </w:rPr>
+              <w:t>Non-functional Requirements:</w:t>
+            </w:r>
+            <w:r>
+              <w:rPr>
+                <w:noProof/>
+                <w:webHidden/>
+              </w:rPr>
+              <w:tab/>
+            </w:r>
+            <w:r>
+              <w:rPr>
+                <w:noProof/>
+                <w:webHidden/>
+              </w:rPr>
+              <w:fldChar w:fldCharType="begin"/>
+            </w:r>
+            <w:r>
+              <w:rPr>
+                <w:noProof/>
+                <w:webHidden/>
+              </w:rPr>
+              <w:instrText xml:space="preserve"> PAGEREF _Toc351454888 \h </w:instrText>
+            </w:r>
+            <w:r>
+              <w:rPr>
+                <w:noProof/>
+                <w:webHidden/>
+              </w:rPr>
+            </w:r>
+            <w:r>
+              <w:rPr>
+                <w:noProof/>
+                <w:webHidden/>
+              </w:rPr>
+              <w:fldChar w:fldCharType="separate"/>
+            </w:r>
+            <w:r>
+              <w:rPr>
+                <w:noProof/>
+                <w:webHidden/>
+              </w:rPr>
+              <w:t>6</w:t>
+            </w:r>
+            <w:r>
+              <w:rPr>
+                <w:noProof/>
+                <w:webHidden/>
+              </w:rPr>
+              <w:fldChar w:fldCharType="end"/>
+            </w:r>
+          </w:hyperlink>
+        </w:p>
+        <w:p>
+          <w:pPr>
+            <w:pStyle w:val="TOC1"/>
+            <w:tabs>
+              <w:tab w:val="right" w:leader="dot" w:pos="9350"/>
+            </w:tabs>
+            <w:rPr>
+              <w:rFonts w:asciiTheme="minorHAnsi" w:eastAsiaTheme="minorEastAsia" w:hAnsiTheme="minorHAnsi"/>
+              <w:noProof/>
+              <w:sz w:val="22"/>
+            </w:rPr>
+          </w:pPr>
+          <w:hyperlink w:anchor="_Toc351454889" w:history="1">
+            <w:r>
+              <w:rPr>
+                <w:rStyle w:val="Hyperlink"/>
+                <w:noProof/>
+              </w:rPr>
+              <w:t>Design</w:t>
+            </w:r>
+            <w:r>
+              <w:rPr>
+                <w:noProof/>
+                <w:webHidden/>
+              </w:rPr>
+              <w:tab/>
+            </w:r>
+            <w:r>
+              <w:rPr>
+                <w:noProof/>
+                <w:webHidden/>
+              </w:rPr>
+              <w:fldChar w:fldCharType="begin"/>
+            </w:r>
+            <w:r>
+              <w:rPr>
+                <w:noProof/>
+                <w:webHidden/>
+              </w:rPr>
+              <w:instrText xml:space="preserve"> PAGEREF _Toc351454889 \h </w:instrText>
+            </w:r>
+            <w:r>
+              <w:rPr>
+                <w:noProof/>
+                <w:webHidden/>
+              </w:rPr>
+            </w:r>
+            <w:r>
+              <w:rPr>
+                <w:noProof/>
+                <w:webHidden/>
+              </w:rPr>
+              <w:fldChar w:fldCharType="separate"/>
+            </w:r>
+            <w:r>
+              <w:rPr>
+                <w:noProof/>
+                <w:webHidden/>
+              </w:rPr>
+              <w:t>7</w:t>
+            </w:r>
+            <w:r>
+              <w:rPr>
+                <w:noProof/>
+                <w:webHidden/>
+              </w:rPr>
+              <w:fldChar w:fldCharType="end"/>
+            </w:r>
+          </w:hyperlink>
+        </w:p>
+        <w:p>
+          <w:r>
+            <w:rPr>
+              <w:b/>
+              <w:bCs/>
+              <w:noProof/>
+            </w:rPr>
+            <w:fldChar w:fldCharType="end"/>
+          </w:r>
+        </w:p>
+      </w:sdtContent>
+    </w:sdt>
+    <w:p>
+      <w:pPr>
+        <w:spacing w:after="200" w:line="276" w:lineRule="auto"/>
+        <w:rPr>
+          <w:rFonts w:asciiTheme="majorHAnsi" w:eastAsiaTheme="majorEastAsia" w:hAnsiTheme="majorHAnsi" w:cstheme="majorBidi"/>
+          <w:b/>
+          <w:bCs/>
+          <w:color w:val="365F91" w:themeColor="accent1" w:themeShade="BF"/>
+          <w:sz w:val="28"/>
+          <w:szCs w:val="28"/>
+        </w:rPr>
+      </w:pPr>
+      <w:bookmarkStart w:id="0" w:name="_Toc351454885"/>
       <w:r>
         <w:br w:type="page"/>
       </w:r>
     </w:p>
     <w:p>
       <w:pPr>
-        <w:spacing w:line="240" w:lineRule="auto"/>
-      </w:pPr>
-      <w:r>
+        <w:pStyle w:val="Heading1"/>
+        <w:rPr>
+          <w:sz w:val="48"/>
+          <w:szCs w:val="48"/>
+        </w:rPr>
+      </w:pPr>
+      <w:r>
+        <w:rPr>
+          <w:sz w:val="48"/>
+          <w:szCs w:val="48"/>
+        </w:rPr>
         <w:lastRenderedPageBreak/>
         <w:t>Summary of Project</w:t>
       </w:r>
+      <w:bookmarkEnd w:id="0"/>
     </w:p>
     <w:p>
       <w:pPr>
@@ -1633,20 +2053,28 @@
       <w:r>
         <w:t xml:space="preserve"> machine.</w:t>
       </w:r>
-      <w:bookmarkStart w:id="0" w:name="_GoBack"/>
-      <w:bookmarkEnd w:id="0"/>
       <w:r>
         <w:br w:type="page"/>
       </w:r>
     </w:p>
     <w:p>
       <w:pPr>
-        <w:spacing w:line="240" w:lineRule="auto"/>
-      </w:pPr>
-      <w:r>
+        <w:pStyle w:val="Heading1"/>
+        <w:rPr>
+          <w:sz w:val="48"/>
+          <w:szCs w:val="48"/>
+        </w:rPr>
+      </w:pPr>
+      <w:bookmarkStart w:id="1" w:name="_Toc351454886"/>
+      <w:r>
+        <w:rPr>
+          <w:sz w:val="48"/>
+          <w:szCs w:val="48"/>
+        </w:rPr>
         <w:lastRenderedPageBreak/>
         <w:t>Vision Statement</w:t>
       </w:r>
+      <w:bookmarkEnd w:id="1"/>
     </w:p>
     <w:p>
       <w:pPr>
@@ -1716,15 +2144,1671 @@
       <w:r>
         <w:br w:type="page"/>
       </w:r>
-    </w:p>
-    <w:p>
-      <w:pPr>
-        <w:spacing w:line="240" w:lineRule="auto"/>
-      </w:pPr>
-      <w:r>
+      <w:bookmarkStart w:id="2" w:name="_GoBack"/>
+      <w:bookmarkEnd w:id="2"/>
+    </w:p>
+    <w:p>
+      <w:pPr>
+        <w:pStyle w:val="Heading1"/>
+        <w:rPr>
+          <w:sz w:val="48"/>
+          <w:szCs w:val="48"/>
+        </w:rPr>
+      </w:pPr>
+      <w:bookmarkStart w:id="3" w:name="_Toc351454887"/>
+      <w:r>
+        <w:rPr>
+          <w:sz w:val="48"/>
+          <w:szCs w:val="48"/>
+        </w:rPr>
         <w:lastRenderedPageBreak/>
+        <w:t xml:space="preserve">Functional </w:t>
+      </w:r>
+      <w:r>
+        <w:rPr>
+          <w:sz w:val="48"/>
+          <w:szCs w:val="48"/>
+        </w:rPr>
         <w:t>Requirements</w:t>
       </w:r>
+      <w:bookmarkEnd w:id="3"/>
+    </w:p>
+    <w:p>
+      <w:pPr>
+        <w:spacing w:line="240" w:lineRule="auto"/>
+      </w:pPr>
+      <w:r>
+        <w:t>1.</w:t>
+      </w:r>
+      <w:proofErr w:type="gramStart"/>
+      <w:r>
+        <w:t>)Process</w:t>
+      </w:r>
+      <w:proofErr w:type="gramEnd"/>
+      <w:r>
+        <w:t xml:space="preserve"> multiple input data into one output data</w:t>
+      </w:r>
+    </w:p>
+    <w:p>
+      <w:pPr>
+        <w:spacing w:line="240" w:lineRule="auto"/>
+      </w:pPr>
+      <w:r>
+        <w:tab/>
+        <w:t>1.1</w:t>
+      </w:r>
+      <w:proofErr w:type="gramStart"/>
+      <w:r>
+        <w:t>)Accept</w:t>
+      </w:r>
+      <w:proofErr w:type="gramEnd"/>
+      <w:r>
+        <w:t xml:space="preserve"> output from tools as input into custom form submission</w:t>
+      </w:r>
+    </w:p>
+    <w:p>
+      <w:pPr>
+        <w:spacing w:line="240" w:lineRule="auto"/>
+      </w:pPr>
+      <w:r>
+        <w:tab/>
+      </w:r>
+      <w:r>
+        <w:tab/>
+        <w:t>1.1.1</w:t>
+      </w:r>
+      <w:proofErr w:type="gramStart"/>
+      <w:r>
+        <w:t>)Input</w:t>
+      </w:r>
+      <w:proofErr w:type="gramEnd"/>
+      <w:r>
+        <w:t xml:space="preserve"> will be accepted from</w:t>
+      </w:r>
+    </w:p>
+    <w:p>
+      <w:pPr>
+        <w:spacing w:line="240" w:lineRule="auto"/>
+      </w:pPr>
+      <w:r>
+        <w:tab/>
+      </w:r>
+      <w:r>
+        <w:tab/>
+      </w:r>
+      <w:r>
+        <w:tab/>
+        <w:t>1.1.1.1</w:t>
+      </w:r>
+      <w:proofErr w:type="gramStart"/>
+      <w:r>
+        <w:t>)</w:t>
+      </w:r>
+      <w:proofErr w:type="spellStart"/>
+      <w:r>
+        <w:t>Nmap</w:t>
+      </w:r>
+      <w:proofErr w:type="spellEnd"/>
+      <w:proofErr w:type="gramEnd"/>
+    </w:p>
+    <w:p>
+      <w:pPr>
+        <w:spacing w:line="240" w:lineRule="auto"/>
+      </w:pPr>
+      <w:r>
+        <w:tab/>
+      </w:r>
+      <w:r>
+        <w:tab/>
+      </w:r>
+      <w:r>
+        <w:tab/>
+        <w:t>1.1.1.2</w:t>
+      </w:r>
+      <w:proofErr w:type="gramStart"/>
+      <w:r>
+        <w:t>)Nessus</w:t>
+      </w:r>
+      <w:proofErr w:type="gramEnd"/>
+    </w:p>
+    <w:p>
+      <w:pPr>
+        <w:spacing w:line="240" w:lineRule="auto"/>
+      </w:pPr>
+      <w:r>
+        <w:tab/>
+      </w:r>
+      <w:r>
+        <w:tab/>
+      </w:r>
+      <w:r>
+        <w:tab/>
+        <w:t>1.1.1.3</w:t>
+      </w:r>
+      <w:proofErr w:type="gramStart"/>
+      <w:r>
+        <w:t>)ZAP</w:t>
+      </w:r>
+      <w:proofErr w:type="gramEnd"/>
+    </w:p>
+    <w:p>
+      <w:pPr>
+        <w:spacing w:line="240" w:lineRule="auto"/>
+      </w:pPr>
+      <w:r>
+        <w:tab/>
+      </w:r>
+      <w:r>
+        <w:tab/>
+      </w:r>
+      <w:r>
+        <w:tab/>
+        <w:t>1.1.1.4</w:t>
+      </w:r>
+      <w:proofErr w:type="gramStart"/>
+      <w:r>
+        <w:t>)Custom</w:t>
+      </w:r>
+      <w:proofErr w:type="gramEnd"/>
+      <w:r>
+        <w:t xml:space="preserve"> formats</w:t>
+      </w:r>
+    </w:p>
+    <w:p>
+      <w:pPr>
+        <w:spacing w:line="240" w:lineRule="auto"/>
+      </w:pPr>
+      <w:r>
+        <w:tab/>
+      </w:r>
+      <w:r>
+        <w:tab/>
+        <w:t>1.1.2</w:t>
+      </w:r>
+      <w:proofErr w:type="gramStart"/>
+      <w:r>
+        <w:t>)Ensure</w:t>
+      </w:r>
+      <w:proofErr w:type="gramEnd"/>
+      <w:r>
+        <w:t xml:space="preserve"> input is well formed and properly formatted</w:t>
+      </w:r>
+    </w:p>
+    <w:p>
+      <w:pPr>
+        <w:spacing w:line="240" w:lineRule="auto"/>
+      </w:pPr>
+      <w:r>
+        <w:tab/>
+      </w:r>
+      <w:r>
+        <w:tab/>
+      </w:r>
+      <w:r>
+        <w:tab/>
+        <w:t>1.1.2.1</w:t>
+      </w:r>
+      <w:proofErr w:type="gramStart"/>
+      <w:r>
+        <w:t>)Tags</w:t>
+      </w:r>
+      <w:proofErr w:type="gramEnd"/>
+      <w:r>
+        <w:t xml:space="preserve"> are closed</w:t>
+      </w:r>
+    </w:p>
+    <w:p>
+      <w:pPr>
+        <w:spacing w:line="240" w:lineRule="auto"/>
+      </w:pPr>
+      <w:r>
+        <w:tab/>
+      </w:r>
+      <w:r>
+        <w:tab/>
+      </w:r>
+      <w:r>
+        <w:tab/>
+        <w:t>1.1.2.2</w:t>
+      </w:r>
+      <w:proofErr w:type="gramStart"/>
+      <w:r>
+        <w:t>)Checked</w:t>
+      </w:r>
+      <w:proofErr w:type="gramEnd"/>
+      <w:r>
+        <w:t xml:space="preserve"> against the plugin DTD</w:t>
+      </w:r>
+    </w:p>
+    <w:p>
+      <w:pPr>
+        <w:spacing w:line="240" w:lineRule="auto"/>
+      </w:pPr>
+      <w:r>
+        <w:tab/>
+      </w:r>
+      <w:r>
+        <w:tab/>
+        <w:t>1.1.3</w:t>
+      </w:r>
+      <w:proofErr w:type="gramStart"/>
+      <w:r>
+        <w:t>)Data</w:t>
+      </w:r>
+      <w:proofErr w:type="gramEnd"/>
+      <w:r>
+        <w:t xml:space="preserve"> not formed correctly will be reported as malformed and rejected</w:t>
+      </w:r>
+    </w:p>
+    <w:p>
+      <w:pPr>
+        <w:spacing w:line="240" w:lineRule="auto"/>
+      </w:pPr>
+      <w:r>
+        <w:tab/>
+        <w:t>1.2</w:t>
+      </w:r>
+      <w:proofErr w:type="gramStart"/>
+      <w:r>
+        <w:t>)Store</w:t>
+      </w:r>
+      <w:proofErr w:type="gramEnd"/>
+      <w:r>
+        <w:t xml:space="preserve"> input in database</w:t>
+      </w:r>
+    </w:p>
+    <w:p>
+      <w:pPr>
+        <w:spacing w:line="240" w:lineRule="auto"/>
+      </w:pPr>
+      <w:r>
+        <w:tab/>
+      </w:r>
+      <w:r>
+        <w:tab/>
+        <w:t>1.2.1</w:t>
+      </w:r>
+      <w:proofErr w:type="gramStart"/>
+      <w:r>
+        <w:t>)Break</w:t>
+      </w:r>
+      <w:proofErr w:type="gramEnd"/>
+      <w:r>
+        <w:t xml:space="preserve"> input reports into categories</w:t>
+      </w:r>
+    </w:p>
+    <w:p>
+      <w:pPr>
+        <w:spacing w:line="240" w:lineRule="auto"/>
+      </w:pPr>
+      <w:r>
+        <w:tab/>
+      </w:r>
+      <w:r>
+        <w:tab/>
+      </w:r>
+      <w:r>
+        <w:tab/>
+        <w:t>1.2.1.1</w:t>
+      </w:r>
+      <w:proofErr w:type="gramStart"/>
+      <w:r>
+        <w:t>)IP</w:t>
+      </w:r>
+      <w:proofErr w:type="gramEnd"/>
+    </w:p>
+    <w:p>
+      <w:pPr>
+        <w:spacing w:line="240" w:lineRule="auto"/>
+      </w:pPr>
+      <w:r>
+        <w:tab/>
+      </w:r>
+      <w:r>
+        <w:tab/>
+      </w:r>
+      <w:r>
+        <w:tab/>
+        <w:t>1.2.1.2</w:t>
+      </w:r>
+      <w:proofErr w:type="gramStart"/>
+      <w:r>
+        <w:t>)Vulnerability</w:t>
+      </w:r>
+      <w:proofErr w:type="gramEnd"/>
+    </w:p>
+    <w:p>
+      <w:pPr>
+        <w:spacing w:line="240" w:lineRule="auto"/>
+      </w:pPr>
+      <w:r>
+        <w:tab/>
+      </w:r>
+      <w:r>
+        <w:tab/>
+      </w:r>
+      <w:r>
+        <w:tab/>
+        <w:t>1.2.1.3</w:t>
+      </w:r>
+      <w:proofErr w:type="gramStart"/>
+      <w:r>
+        <w:t>)Other</w:t>
+      </w:r>
+      <w:proofErr w:type="gramEnd"/>
+      <w:r>
+        <w:t xml:space="preserve"> custom fields</w:t>
+      </w:r>
+    </w:p>
+    <w:p>
+      <w:pPr>
+        <w:spacing w:line="240" w:lineRule="auto"/>
+      </w:pPr>
+      <w:r>
+        <w:tab/>
+        <w:t>1.3</w:t>
+      </w:r>
+      <w:proofErr w:type="gramStart"/>
+      <w:r>
+        <w:t>)Correlate</w:t>
+      </w:r>
+      <w:proofErr w:type="gramEnd"/>
+      <w:r>
+        <w:t xml:space="preserve"> data into one form</w:t>
+      </w:r>
+    </w:p>
+    <w:p>
+      <w:pPr>
+        <w:spacing w:line="240" w:lineRule="auto"/>
+      </w:pPr>
+      <w:r>
+        <w:tab/>
+      </w:r>
+      <w:r>
+        <w:tab/>
+        <w:t>1.3.1</w:t>
+      </w:r>
+      <w:proofErr w:type="gramStart"/>
+      <w:r>
+        <w:t>)Pull</w:t>
+      </w:r>
+      <w:proofErr w:type="gramEnd"/>
+      <w:r>
+        <w:t xml:space="preserve"> data from database</w:t>
+      </w:r>
+    </w:p>
+    <w:p>
+      <w:pPr>
+        <w:spacing w:line="240" w:lineRule="auto"/>
+      </w:pPr>
+      <w:r>
+        <w:tab/>
+      </w:r>
+      <w:r>
+        <w:tab/>
+      </w:r>
+      <w:r>
+        <w:tab/>
+        <w:t>1.3.1.1</w:t>
+      </w:r>
+      <w:proofErr w:type="gramStart"/>
+      <w:r>
+        <w:t>)Pull</w:t>
+      </w:r>
+      <w:proofErr w:type="gramEnd"/>
+      <w:r>
+        <w:t xml:space="preserve"> data in the order that it will appear in the form.</w:t>
+      </w:r>
+    </w:p>
+    <w:p>
+      <w:pPr>
+        <w:spacing w:line="240" w:lineRule="auto"/>
+      </w:pPr>
+      <w:r>
+        <w:tab/>
+      </w:r>
+      <w:r>
+        <w:tab/>
+        <w:t>1.3.2</w:t>
+      </w:r>
+      <w:proofErr w:type="gramStart"/>
+      <w:r>
+        <w:t>)Format</w:t>
+      </w:r>
+      <w:proofErr w:type="gramEnd"/>
+      <w:r>
+        <w:t xml:space="preserve"> data into a chosen file format</w:t>
+      </w:r>
+    </w:p>
+    <w:p>
+      <w:pPr>
+        <w:spacing w:line="240" w:lineRule="auto"/>
+      </w:pPr>
+      <w:r>
+        <w:tab/>
+      </w:r>
+      <w:r>
+        <w:tab/>
+      </w:r>
+      <w:r>
+        <w:tab/>
+        <w:t>1.3.2.2</w:t>
+      </w:r>
+      <w:proofErr w:type="gramStart"/>
+      <w:r>
+        <w:t>)XML</w:t>
+      </w:r>
+      <w:proofErr w:type="gramEnd"/>
+    </w:p>
+    <w:p>
+      <w:pPr>
+        <w:spacing w:line="240" w:lineRule="auto"/>
+      </w:pPr>
+      <w:r>
+        <w:tab/>
+      </w:r>
+      <w:r>
+        <w:tab/>
+      </w:r>
+      <w:r>
+        <w:tab/>
+        <w:t>1.3.2.3</w:t>
+      </w:r>
+      <w:proofErr w:type="gramStart"/>
+      <w:r>
+        <w:t>)HTML</w:t>
+      </w:r>
+      <w:proofErr w:type="gramEnd"/>
+    </w:p>
+    <w:p>
+      <w:pPr>
+        <w:spacing w:line="240" w:lineRule="auto"/>
+      </w:pPr>
+      <w:r>
+        <w:tab/>
+      </w:r>
+      <w:r>
+        <w:tab/>
+      </w:r>
+      <w:r>
+        <w:tab/>
+        <w:t>1.3.2.4</w:t>
+      </w:r>
+      <w:proofErr w:type="gramStart"/>
+      <w:r>
+        <w:t>)custom</w:t>
+      </w:r>
+      <w:proofErr w:type="gramEnd"/>
+    </w:p>
+    <w:p>
+      <w:pPr>
+        <w:spacing w:line="240" w:lineRule="auto"/>
+      </w:pPr>
+      <w:r>
+        <w:tab/>
+      </w:r>
+      <w:r>
+        <w:tab/>
+        <w:t>1.3.3</w:t>
+      </w:r>
+      <w:proofErr w:type="gramStart"/>
+      <w:r>
+        <w:t>)Display</w:t>
+      </w:r>
+      <w:proofErr w:type="gramEnd"/>
+      <w:r>
+        <w:t xml:space="preserve"> Data to screen</w:t>
+      </w:r>
+    </w:p>
+    <w:p>
+      <w:pPr>
+        <w:spacing w:line="240" w:lineRule="auto"/>
+      </w:pPr>
+      <w:r>
+        <w:tab/>
+      </w:r>
+      <w:r>
+        <w:tab/>
+      </w:r>
+      <w:r>
+        <w:tab/>
+        <w:t>1.3.3.1</w:t>
+      </w:r>
+      <w:proofErr w:type="gramStart"/>
+      <w:r>
+        <w:t>)HTML</w:t>
+      </w:r>
+      <w:proofErr w:type="gramEnd"/>
+    </w:p>
+    <w:p>
+      <w:pPr>
+        <w:spacing w:line="240" w:lineRule="auto"/>
+      </w:pPr>
+    </w:p>
+    <w:p>
+      <w:pPr>
+        <w:spacing w:line="240" w:lineRule="auto"/>
+      </w:pPr>
+      <w:r>
+        <w:t>2.</w:t>
+      </w:r>
+      <w:proofErr w:type="gramStart"/>
+      <w:r>
+        <w:t>)Utilize</w:t>
+      </w:r>
+      <w:proofErr w:type="gramEnd"/>
+      <w:r>
+        <w:t xml:space="preserve"> a plugin structure to support additional file formats.</w:t>
+      </w:r>
+    </w:p>
+    <w:p>
+      <w:pPr>
+        <w:spacing w:line="240" w:lineRule="auto"/>
+      </w:pPr>
+      <w:r>
+        <w:tab/>
+        <w:t>2.1</w:t>
+      </w:r>
+      <w:proofErr w:type="gramStart"/>
+      <w:r>
+        <w:t>)Create</w:t>
+      </w:r>
+      <w:proofErr w:type="gramEnd"/>
+      <w:r>
+        <w:t xml:space="preserve"> a parser to verify supported and custom Document Type Definition (DTD)</w:t>
+      </w:r>
+    </w:p>
+    <w:p>
+      <w:pPr>
+        <w:spacing w:line="240" w:lineRule="auto"/>
+      </w:pPr>
+      <w:r>
+        <w:tab/>
+      </w:r>
+      <w:r>
+        <w:tab/>
+        <w:t>2.1.1</w:t>
+      </w:r>
+      <w:proofErr w:type="gramStart"/>
+      <w:r>
+        <w:t>)</w:t>
+      </w:r>
+      <w:proofErr w:type="spellStart"/>
+      <w:r>
+        <w:t>Nmap</w:t>
+      </w:r>
+      <w:proofErr w:type="spellEnd"/>
+      <w:proofErr w:type="gramEnd"/>
+    </w:p>
+    <w:p>
+      <w:pPr>
+        <w:spacing w:line="240" w:lineRule="auto"/>
+      </w:pPr>
+      <w:r>
+        <w:tab/>
+      </w:r>
+      <w:r>
+        <w:tab/>
+      </w:r>
+      <w:r>
+        <w:tab/>
+        <w:t>2.1.1.1</w:t>
+      </w:r>
+      <w:proofErr w:type="gramStart"/>
+      <w:r>
+        <w:t>)DTD</w:t>
+      </w:r>
+      <w:proofErr w:type="gramEnd"/>
+      <w:r>
+        <w:t xml:space="preserve"> already exists</w:t>
+      </w:r>
+    </w:p>
+    <w:p>
+      <w:pPr>
+        <w:spacing w:line="240" w:lineRule="auto"/>
+      </w:pPr>
+      <w:r>
+        <w:tab/>
+      </w:r>
+      <w:r>
+        <w:tab/>
+      </w:r>
+      <w:r>
+        <w:tab/>
+      </w:r>
+      <w:r>
+        <w:tab/>
+        <w:t>2.1.1.1.1)http://nmap.org/book/nmap-dtd.html</w:t>
+      </w:r>
+    </w:p>
+    <w:p>
+      <w:pPr>
+        <w:spacing w:line="240" w:lineRule="auto"/>
+      </w:pPr>
+      <w:r>
+        <w:tab/>
+      </w:r>
+      <w:r>
+        <w:tab/>
+        <w:t>2.1.2</w:t>
+      </w:r>
+      <w:proofErr w:type="gramStart"/>
+      <w:r>
+        <w:t>)Nessus</w:t>
+      </w:r>
+      <w:proofErr w:type="gramEnd"/>
+    </w:p>
+    <w:p>
+      <w:pPr>
+        <w:spacing w:line="240" w:lineRule="auto"/>
+      </w:pPr>
+      <w:r>
+        <w:tab/>
+      </w:r>
+      <w:r>
+        <w:tab/>
+      </w:r>
+      <w:r>
+        <w:tab/>
+        <w:t>2.1.2.1</w:t>
+      </w:r>
+      <w:proofErr w:type="gramStart"/>
+      <w:r>
+        <w:t>)DTD</w:t>
+      </w:r>
+      <w:proofErr w:type="gramEnd"/>
+      <w:r>
+        <w:t xml:space="preserve"> discontinued</w:t>
+      </w:r>
+    </w:p>
+    <w:p>
+      <w:pPr>
+        <w:spacing w:line="240" w:lineRule="auto"/>
+      </w:pPr>
+      <w:r>
+        <w:tab/>
+      </w:r>
+      <w:r>
+        <w:tab/>
+        <w:t>2.1.3</w:t>
+      </w:r>
+      <w:proofErr w:type="gramStart"/>
+      <w:r>
+        <w:t>)Zap</w:t>
+      </w:r>
+      <w:proofErr w:type="gramEnd"/>
+    </w:p>
+    <w:p>
+      <w:pPr>
+        <w:spacing w:line="240" w:lineRule="auto"/>
+      </w:pPr>
+      <w:r>
+        <w:tab/>
+      </w:r>
+      <w:r>
+        <w:tab/>
+      </w:r>
+      <w:r>
+        <w:tab/>
+        <w:t>2.1.3.1</w:t>
+      </w:r>
+      <w:proofErr w:type="gramStart"/>
+      <w:r>
+        <w:t>)Potential</w:t>
+      </w:r>
+      <w:proofErr w:type="gramEnd"/>
+      <w:r>
+        <w:t xml:space="preserve"> DTD </w:t>
+      </w:r>
+    </w:p>
+    <w:p>
+      <w:pPr>
+        <w:spacing w:line="240" w:lineRule="auto"/>
+      </w:pPr>
+      <w:r>
+        <w:tab/>
+      </w:r>
+      <w:r>
+        <w:tab/>
+      </w:r>
+      <w:r>
+        <w:tab/>
+      </w:r>
+      <w:r>
+        <w:tab/>
+        <w:t>2.1.3.1.1)http://code.google.com/p/zaproxy/source/browse/trunk/src/xml/drivers.dtd</w:t>
+      </w:r>
+    </w:p>
+    <w:p>
+      <w:pPr>
+        <w:spacing w:line="240" w:lineRule="auto"/>
+      </w:pPr>
+      <w:r>
+        <w:tab/>
+      </w:r>
+      <w:r>
+        <w:tab/>
+        <w:t>2.1.4</w:t>
+      </w:r>
+      <w:proofErr w:type="gramStart"/>
+      <w:r>
+        <w:t>)Custom</w:t>
+      </w:r>
+      <w:proofErr w:type="gramEnd"/>
+    </w:p>
+    <w:p>
+      <w:pPr>
+        <w:spacing w:line="240" w:lineRule="auto"/>
+      </w:pPr>
+      <w:r>
+        <w:tab/>
+      </w:r>
+      <w:r>
+        <w:tab/>
+      </w:r>
+      <w:r>
+        <w:tab/>
+        <w:t>2.1.4.1</w:t>
+      </w:r>
+      <w:proofErr w:type="gramStart"/>
+      <w:r>
+        <w:t>)Data</w:t>
+      </w:r>
+      <w:proofErr w:type="gramEnd"/>
+      <w:r>
+        <w:t xml:space="preserve"> organized correctly</w:t>
+      </w:r>
+    </w:p>
+    <w:p>
+      <w:pPr>
+        <w:spacing w:line="240" w:lineRule="auto"/>
+      </w:pPr>
+      <w:r>
+        <w:tab/>
+      </w:r>
+      <w:r>
+        <w:tab/>
+      </w:r>
+      <w:r>
+        <w:tab/>
+        <w:t>2.1.4.2</w:t>
+      </w:r>
+      <w:proofErr w:type="gramStart"/>
+      <w:r>
+        <w:t>)Attributes</w:t>
+      </w:r>
+      <w:proofErr w:type="gramEnd"/>
+      <w:r>
+        <w:t xml:space="preserve"> listed</w:t>
+      </w:r>
+    </w:p>
+    <w:p>
+      <w:pPr>
+        <w:spacing w:line="240" w:lineRule="auto"/>
+      </w:pPr>
+      <w:r>
+        <w:tab/>
+      </w:r>
+      <w:r>
+        <w:tab/>
+      </w:r>
+      <w:r>
+        <w:tab/>
+        <w:t>2.1.4.3</w:t>
+      </w:r>
+      <w:proofErr w:type="gramStart"/>
+      <w:r>
+        <w:t>)Entities</w:t>
+      </w:r>
+      <w:proofErr w:type="gramEnd"/>
+      <w:r>
+        <w:t xml:space="preserve"> defined</w:t>
+      </w:r>
+    </w:p>
+    <w:p>
+      <w:pPr>
+        <w:spacing w:line="240" w:lineRule="auto"/>
+      </w:pPr>
+      <w:r>
+        <w:tab/>
+        <w:t>2.2</w:t>
+      </w:r>
+      <w:proofErr w:type="gramStart"/>
+      <w:r>
+        <w:t>)Specify</w:t>
+      </w:r>
+      <w:proofErr w:type="gramEnd"/>
+      <w:r>
+        <w:t xml:space="preserve"> directory to upload to DTD</w:t>
+      </w:r>
+    </w:p>
+    <w:p>
+      <w:pPr>
+        <w:spacing w:line="240" w:lineRule="auto"/>
+      </w:pPr>
+      <w:r>
+        <w:lastRenderedPageBreak/>
+        <w:tab/>
+      </w:r>
+      <w:r>
+        <w:tab/>
+        <w:t>2.2.1</w:t>
+      </w:r>
+      <w:proofErr w:type="gramStart"/>
+      <w:r>
+        <w:t>)Directory</w:t>
+      </w:r>
+      <w:proofErr w:type="gramEnd"/>
+      <w:r>
+        <w:t xml:space="preserve"> not displayed to user</w:t>
+      </w:r>
+    </w:p>
+    <w:p>
+      <w:pPr>
+        <w:spacing w:line="240" w:lineRule="auto"/>
+      </w:pPr>
+      <w:r>
+        <w:tab/>
+      </w:r>
+      <w:r>
+        <w:tab/>
+        <w:t>2.2.2</w:t>
+      </w:r>
+      <w:proofErr w:type="gramStart"/>
+      <w:r>
+        <w:t>)Stores</w:t>
+      </w:r>
+      <w:proofErr w:type="gramEnd"/>
+      <w:r>
+        <w:t xml:space="preserve"> all DTDs used by program</w:t>
+      </w:r>
+    </w:p>
+    <w:p>
+      <w:pPr>
+        <w:spacing w:line="240" w:lineRule="auto"/>
+      </w:pPr>
+      <w:r>
+        <w:tab/>
+        <w:t>2.3</w:t>
+      </w:r>
+      <w:proofErr w:type="gramStart"/>
+      <w:r>
+        <w:t>)Parse</w:t>
+      </w:r>
+      <w:proofErr w:type="gramEnd"/>
+      <w:r>
+        <w:t xml:space="preserve"> custom DTD using general DTD to ensure correctness</w:t>
+      </w:r>
+    </w:p>
+    <w:p>
+      <w:pPr>
+        <w:spacing w:line="240" w:lineRule="auto"/>
+      </w:pPr>
+      <w:r>
+        <w:tab/>
+      </w:r>
+      <w:r>
+        <w:tab/>
+        <w:t>2.3.1</w:t>
+      </w:r>
+      <w:proofErr w:type="gramStart"/>
+      <w:r>
+        <w:t>)Scan</w:t>
+      </w:r>
+      <w:proofErr w:type="gramEnd"/>
+      <w:r>
+        <w:t xml:space="preserve"> type included</w:t>
+      </w:r>
+    </w:p>
+    <w:p>
+      <w:pPr>
+        <w:spacing w:line="240" w:lineRule="auto"/>
+      </w:pPr>
+      <w:r>
+        <w:tab/>
+      </w:r>
+      <w:r>
+        <w:tab/>
+        <w:t>2.3.2</w:t>
+      </w:r>
+      <w:proofErr w:type="gramStart"/>
+      <w:r>
+        <w:t>)Data</w:t>
+      </w:r>
+      <w:proofErr w:type="gramEnd"/>
+      <w:r>
+        <w:t xml:space="preserve"> is present</w:t>
+      </w:r>
+    </w:p>
+    <w:p>
+      <w:pPr>
+        <w:spacing w:line="240" w:lineRule="auto"/>
+      </w:pPr>
+      <w:r>
+        <w:tab/>
+      </w:r>
+      <w:r>
+        <w:tab/>
+        <w:t>2.3.3</w:t>
+      </w:r>
+      <w:proofErr w:type="gramStart"/>
+      <w:r>
+        <w:t>)Data</w:t>
+      </w:r>
+      <w:proofErr w:type="gramEnd"/>
+      <w:r>
+        <w:t xml:space="preserve"> is organized according to DTD</w:t>
+      </w:r>
+    </w:p>
+    <w:p>
+      <w:pPr>
+        <w:spacing w:line="240" w:lineRule="auto"/>
+      </w:pPr>
+      <w:r>
+        <w:tab/>
+        <w:t>2.4</w:t>
+      </w:r>
+      <w:proofErr w:type="gramStart"/>
+      <w:r>
+        <w:t>)Use</w:t>
+      </w:r>
+      <w:proofErr w:type="gramEnd"/>
+      <w:r>
+        <w:t xml:space="preserve"> custom DTD to parse scans</w:t>
+      </w:r>
+    </w:p>
+    <w:p>
+      <w:pPr>
+        <w:spacing w:line="240" w:lineRule="auto"/>
+      </w:pPr>
+      <w:r>
+        <w:tab/>
+        <w:t>2.5</w:t>
+      </w:r>
+      <w:proofErr w:type="gramStart"/>
+      <w:r>
+        <w:t>)Option</w:t>
+      </w:r>
+      <w:proofErr w:type="gramEnd"/>
+      <w:r>
+        <w:t xml:space="preserve"> to delete DTD from server</w:t>
+      </w:r>
+    </w:p>
+    <w:p>
+      <w:pPr>
+        <w:spacing w:line="240" w:lineRule="auto"/>
+      </w:pPr>
+      <w:r>
+        <w:tab/>
+      </w:r>
+      <w:r>
+        <w:tab/>
+        <w:t>2.5.1</w:t>
+      </w:r>
+      <w:proofErr w:type="gramStart"/>
+      <w:r>
+        <w:t>)Remove</w:t>
+      </w:r>
+      <w:proofErr w:type="gramEnd"/>
+      <w:r>
+        <w:t xml:space="preserve"> file from server</w:t>
+      </w:r>
+    </w:p>
+    <w:p>
+      <w:pPr>
+        <w:spacing w:line="240" w:lineRule="auto"/>
+      </w:pPr>
+      <w:r>
+        <w:tab/>
+      </w:r>
+      <w:r>
+        <w:tab/>
+        <w:t>2.5.2</w:t>
+      </w:r>
+      <w:proofErr w:type="gramStart"/>
+      <w:r>
+        <w:t>)Remove</w:t>
+      </w:r>
+      <w:proofErr w:type="gramEnd"/>
+      <w:r>
+        <w:t xml:space="preserve"> record from database</w:t>
+      </w:r>
+    </w:p>
+    <w:p>
+      <w:pPr>
+        <w:spacing w:line="240" w:lineRule="auto"/>
+      </w:pPr>
+    </w:p>
+    <w:p>
+      <w:pPr>
+        <w:spacing w:line="240" w:lineRule="auto"/>
+      </w:pPr>
+      <w:r>
+        <w:t>3.</w:t>
+      </w:r>
+      <w:proofErr w:type="gramStart"/>
+      <w:r>
+        <w:t>)Account</w:t>
+      </w:r>
+      <w:proofErr w:type="gramEnd"/>
+      <w:r>
+        <w:t xml:space="preserve"> creation and Log-in</w:t>
+      </w:r>
+    </w:p>
+    <w:p>
+      <w:pPr>
+        <w:spacing w:line="240" w:lineRule="auto"/>
+      </w:pPr>
+      <w:r>
+        <w:tab/>
+        <w:t>3.1</w:t>
+      </w:r>
+      <w:proofErr w:type="gramStart"/>
+      <w:r>
+        <w:t>)Form</w:t>
+      </w:r>
+      <w:proofErr w:type="gramEnd"/>
+      <w:r>
+        <w:t xml:space="preserve"> for entering data.</w:t>
+      </w:r>
+    </w:p>
+    <w:p>
+      <w:pPr>
+        <w:spacing w:line="240" w:lineRule="auto"/>
+      </w:pPr>
+      <w:r>
+        <w:tab/>
+      </w:r>
+      <w:r>
+        <w:tab/>
+        <w:t>3.1.1)Name/Email/</w:t>
+      </w:r>
+      <w:proofErr w:type="spellStart"/>
+      <w:r>
+        <w:t>etc</w:t>
+      </w:r>
+      <w:proofErr w:type="spellEnd"/>
+    </w:p>
+    <w:p>
+      <w:pPr>
+        <w:spacing w:line="240" w:lineRule="auto"/>
+      </w:pPr>
+      <w:r>
+        <w:tab/>
+      </w:r>
+      <w:r>
+        <w:tab/>
+        <w:t>3.1.2</w:t>
+      </w:r>
+      <w:proofErr w:type="gramStart"/>
+      <w:r>
+        <w:t>)Is</w:t>
+      </w:r>
+      <w:proofErr w:type="gramEnd"/>
+      <w:r>
+        <w:t xml:space="preserve"> manager?</w:t>
+      </w:r>
+    </w:p>
+    <w:p>
+      <w:pPr>
+        <w:spacing w:line="240" w:lineRule="auto"/>
+      </w:pPr>
+      <w:r>
+        <w:tab/>
+      </w:r>
+      <w:r>
+        <w:tab/>
+        <w:t>3.1.3</w:t>
+      </w:r>
+      <w:proofErr w:type="gramStart"/>
+      <w:r>
+        <w:t>)Manager</w:t>
+      </w:r>
+      <w:proofErr w:type="gramEnd"/>
+      <w:r>
+        <w:t xml:space="preserve"> email address</w:t>
+      </w:r>
+    </w:p>
+    <w:p>
+      <w:pPr>
+        <w:spacing w:line="240" w:lineRule="auto"/>
+      </w:pPr>
+      <w:r>
+        <w:tab/>
+        <w:t>3.2</w:t>
+      </w:r>
+      <w:proofErr w:type="gramStart"/>
+      <w:r>
+        <w:t>)Verify</w:t>
+      </w:r>
+      <w:proofErr w:type="gramEnd"/>
+      <w:r>
+        <w:t xml:space="preserve"> Users</w:t>
+      </w:r>
+    </w:p>
+    <w:p>
+      <w:pPr>
+        <w:spacing w:line="240" w:lineRule="auto"/>
+      </w:pPr>
+      <w:r>
+        <w:tab/>
+      </w:r>
+      <w:r>
+        <w:tab/>
+        <w:t>3.2.1</w:t>
+      </w:r>
+      <w:proofErr w:type="gramStart"/>
+      <w:r>
+        <w:t>)Send</w:t>
+      </w:r>
+      <w:proofErr w:type="gramEnd"/>
+      <w:r>
+        <w:t xml:space="preserve"> Verification code to registered email</w:t>
+      </w:r>
+    </w:p>
+    <w:p>
+      <w:pPr>
+        <w:spacing w:line="240" w:lineRule="auto"/>
+      </w:pPr>
+      <w:r>
+        <w:tab/>
+      </w:r>
+      <w:r>
+        <w:tab/>
+        <w:t>3.2.2</w:t>
+      </w:r>
+      <w:proofErr w:type="gramStart"/>
+      <w:r>
+        <w:t>)Receive</w:t>
+      </w:r>
+      <w:proofErr w:type="gramEnd"/>
+      <w:r>
+        <w:t xml:space="preserve"> verification code to activate account.</w:t>
+      </w:r>
+    </w:p>
+    <w:p>
+      <w:pPr>
+        <w:spacing w:line="240" w:lineRule="auto"/>
+      </w:pPr>
+      <w:r>
+        <w:tab/>
+      </w:r>
+      <w:r>
+        <w:tab/>
+        <w:t>3.2.3</w:t>
+      </w:r>
+      <w:proofErr w:type="gramStart"/>
+      <w:r>
+        <w:t>)Send</w:t>
+      </w:r>
+      <w:proofErr w:type="gramEnd"/>
+      <w:r>
+        <w:t xml:space="preserve"> email to potential manager</w:t>
+      </w:r>
+    </w:p>
+    <w:p>
+      <w:pPr>
+        <w:spacing w:line="240" w:lineRule="auto"/>
+      </w:pPr>
+      <w:r>
+        <w:tab/>
+        <w:t>3.3</w:t>
+      </w:r>
+      <w:proofErr w:type="gramStart"/>
+      <w:r>
+        <w:t>)Log</w:t>
+      </w:r>
+      <w:proofErr w:type="gramEnd"/>
+      <w:r>
+        <w:t>-in to the application</w:t>
+      </w:r>
+    </w:p>
+    <w:p>
+      <w:pPr>
+        <w:spacing w:line="240" w:lineRule="auto"/>
+      </w:pPr>
+    </w:p>
+    <w:p>
+      <w:pPr>
+        <w:spacing w:line="240" w:lineRule="auto"/>
+      </w:pPr>
+      <w:r>
+        <w:t>4.</w:t>
+      </w:r>
+      <w:proofErr w:type="gramStart"/>
+      <w:r>
+        <w:t>)Manage</w:t>
+      </w:r>
+      <w:proofErr w:type="gramEnd"/>
+      <w:r>
+        <w:t xml:space="preserve"> user names and passwords</w:t>
+      </w:r>
+    </w:p>
+    <w:p>
+      <w:pPr>
+        <w:spacing w:line="240" w:lineRule="auto"/>
+      </w:pPr>
+      <w:r>
+        <w:t xml:space="preserve">     4.1</w:t>
+      </w:r>
+      <w:proofErr w:type="gramStart"/>
+      <w:r>
+        <w:t>)Change</w:t>
+      </w:r>
+      <w:proofErr w:type="gramEnd"/>
+      <w:r>
+        <w:t xml:space="preserve"> password</w:t>
+      </w:r>
+    </w:p>
+    <w:p>
+      <w:pPr>
+        <w:spacing w:line="240" w:lineRule="auto"/>
+      </w:pPr>
+      <w:r>
+        <w:t xml:space="preserve">         4.1.1</w:t>
+      </w:r>
+      <w:proofErr w:type="gramStart"/>
+      <w:r>
+        <w:t>)Send</w:t>
+      </w:r>
+      <w:proofErr w:type="gramEnd"/>
+      <w:r>
+        <w:t xml:space="preserve"> link to registered email to continue password changing process</w:t>
+      </w:r>
+    </w:p>
+    <w:p>
+      <w:pPr>
+        <w:spacing w:line="240" w:lineRule="auto"/>
+      </w:pPr>
+      <w:r>
+        <w:t xml:space="preserve">         4.1.2</w:t>
+      </w:r>
+      <w:proofErr w:type="gramStart"/>
+      <w:r>
+        <w:t>)Manager</w:t>
+      </w:r>
+      <w:proofErr w:type="gramEnd"/>
+      <w:r>
+        <w:t xml:space="preserve"> ability in program</w:t>
+      </w:r>
+    </w:p>
+    <w:p>
+      <w:pPr>
+        <w:spacing w:line="240" w:lineRule="auto"/>
+      </w:pPr>
+      <w:r>
+        <w:t xml:space="preserve">     4.2</w:t>
+      </w:r>
+      <w:proofErr w:type="gramStart"/>
+      <w:r>
+        <w:t>)Recover</w:t>
+      </w:r>
+      <w:proofErr w:type="gramEnd"/>
+      <w:r>
+        <w:t xml:space="preserve"> password</w:t>
+      </w:r>
+    </w:p>
+    <w:p>
+      <w:pPr>
+        <w:spacing w:line="240" w:lineRule="auto"/>
+      </w:pPr>
+      <w:r>
+        <w:t xml:space="preserve">         4.2.1</w:t>
+      </w:r>
+      <w:proofErr w:type="gramStart"/>
+      <w:r>
+        <w:t>)Send</w:t>
+      </w:r>
+      <w:proofErr w:type="gramEnd"/>
+      <w:r>
+        <w:t xml:space="preserve"> link to registered email to continue password recovery process</w:t>
+      </w:r>
+    </w:p>
+    <w:p>
+      <w:pPr>
+        <w:spacing w:line="240" w:lineRule="auto"/>
+      </w:pPr>
+      <w:r>
+        <w:t xml:space="preserve">         4.1.2</w:t>
+      </w:r>
+      <w:proofErr w:type="gramStart"/>
+      <w:r>
+        <w:t>)Manager</w:t>
+      </w:r>
+      <w:proofErr w:type="gramEnd"/>
+      <w:r>
+        <w:t xml:space="preserve"> ability in program</w:t>
+      </w:r>
+    </w:p>
+    <w:p>
+      <w:pPr>
+        <w:spacing w:line="240" w:lineRule="auto"/>
+      </w:pPr>
+      <w:r>
+        <w:t xml:space="preserve">     4.3</w:t>
+      </w:r>
+      <w:proofErr w:type="gramStart"/>
+      <w:r>
+        <w:t>)Change</w:t>
+      </w:r>
+      <w:proofErr w:type="gramEnd"/>
+      <w:r>
+        <w:t>/Drop respective manager</w:t>
+      </w:r>
+    </w:p>
+    <w:p>
+      <w:pPr>
+        <w:spacing w:line="240" w:lineRule="auto"/>
+      </w:pPr>
+      <w:r>
+        <w:t xml:space="preserve">         4.3.1</w:t>
+      </w:r>
+      <w:proofErr w:type="gramStart"/>
+      <w:r>
+        <w:t>)Manager</w:t>
+      </w:r>
+      <w:proofErr w:type="gramEnd"/>
+      <w:r>
+        <w:t xml:space="preserve"> ability, must verify manager status</w:t>
+      </w:r>
+    </w:p>
+    <w:p>
+      <w:pPr>
+        <w:spacing w:line="240" w:lineRule="auto"/>
+      </w:pPr>
+      <w:r>
+        <w:t xml:space="preserve">         4.3.2)Confirm/Drop managed user</w:t>
+      </w:r>
+    </w:p>
+    <w:p>
+      <w:pPr>
+        <w:spacing w:line="240" w:lineRule="auto"/>
+      </w:pPr>
+    </w:p>
+    <w:p>
+      <w:pPr>
+        <w:spacing w:line="240" w:lineRule="auto"/>
+      </w:pPr>
+      <w:r>
+        <w:t>5) Ability to search data</w:t>
+      </w:r>
+    </w:p>
+    <w:p>
+      <w:pPr>
+        <w:spacing w:line="240" w:lineRule="auto"/>
+      </w:pPr>
+      <w:r>
+        <w:tab/>
+        <w:t>5.1) Search data with Keywords used</w:t>
+      </w:r>
+    </w:p>
+    <w:p>
+      <w:pPr>
+        <w:spacing w:line="240" w:lineRule="auto"/>
+      </w:pPr>
+      <w:r>
+        <w:tab/>
+      </w:r>
+      <w:r>
+        <w:tab/>
+        <w:t>5.1.1) Search by Metadata</w:t>
+      </w:r>
+    </w:p>
+    <w:p>
+      <w:pPr>
+        <w:spacing w:line="240" w:lineRule="auto"/>
+      </w:pPr>
+      <w:r>
+        <w:tab/>
+      </w:r>
+      <w:r>
+        <w:tab/>
+        <w:t>5.1.2) Search Entire Sheet</w:t>
+      </w:r>
+    </w:p>
+    <w:p>
+      <w:pPr>
+        <w:spacing w:line="240" w:lineRule="auto"/>
+      </w:pPr>
+      <w:r>
+        <w:tab/>
+      </w:r>
+      <w:r>
+        <w:tab/>
+        <w:t>5.1.3) Multi-search</w:t>
+      </w:r>
+    </w:p>
+    <w:p>
+      <w:pPr>
+        <w:spacing w:line="240" w:lineRule="auto"/>
+      </w:pPr>
+      <w:r>
+        <w:tab/>
+      </w:r>
+      <w:r>
+        <w:tab/>
+      </w:r>
+      <w:r>
+        <w:tab/>
+        <w:t>5.1.3.1) Search by String of words</w:t>
+      </w:r>
+    </w:p>
+    <w:p>
+      <w:pPr>
+        <w:spacing w:line="240" w:lineRule="auto"/>
+      </w:pPr>
+      <w:r>
+        <w:tab/>
+        <w:t>5.3) Search data by Tools used</w:t>
+      </w:r>
+    </w:p>
+    <w:p>
+      <w:pPr>
+        <w:spacing w:line="240" w:lineRule="auto"/>
+      </w:pPr>
+      <w:r>
+        <w:tab/>
+      </w:r>
+      <w:r>
+        <w:tab/>
+        <w:t xml:space="preserve">5.3.1) </w:t>
+      </w:r>
+      <w:proofErr w:type="spellStart"/>
+      <w:r>
+        <w:t>Nmap</w:t>
+      </w:r>
+      <w:proofErr w:type="spellEnd"/>
+    </w:p>
+    <w:p>
+      <w:pPr>
+        <w:spacing w:line="240" w:lineRule="auto"/>
+      </w:pPr>
+      <w:r>
+        <w:tab/>
+      </w:r>
+      <w:r>
+        <w:tab/>
+        <w:t>5.3.2) ZAP</w:t>
+      </w:r>
+    </w:p>
+    <w:p>
+      <w:pPr>
+        <w:spacing w:line="240" w:lineRule="auto"/>
+      </w:pPr>
+      <w:r>
+        <w:tab/>
+      </w:r>
+      <w:r>
+        <w:tab/>
+        <w:t>5.3.3) Nessus</w:t>
+      </w:r>
+    </w:p>
+    <w:p>
+      <w:pPr>
+        <w:spacing w:line="240" w:lineRule="auto"/>
+      </w:pPr>
+      <w:r>
+        <w:tab/>
+      </w:r>
+      <w:r>
+        <w:tab/>
+        <w:t>5.3.4) Custom</w:t>
+      </w:r>
+    </w:p>
+    <w:p>
+      <w:pPr>
+        <w:spacing w:line="240" w:lineRule="auto"/>
+      </w:pPr>
+      <w:r>
+        <w:tab/>
+        <w:t>5.4) Search data by User submitted</w:t>
+      </w:r>
+    </w:p>
+    <w:p>
+      <w:pPr>
+        <w:spacing w:line="240" w:lineRule="auto"/>
+      </w:pPr>
+      <w:r>
+        <w:tab/>
+        <w:t>5.5</w:t>
+      </w:r>
+      <w:proofErr w:type="gramStart"/>
+      <w:r>
+        <w:t>) ?</w:t>
+      </w:r>
+      <w:proofErr w:type="gramEnd"/>
+      <w:r>
+        <w:t xml:space="preserve"> Search data by Workgroup</w:t>
+      </w:r>
+    </w:p>
+    <w:p>
+      <w:pPr>
+        <w:pStyle w:val="Heading1"/>
+        <w:rPr>
+          <w:sz w:val="48"/>
+          <w:szCs w:val="48"/>
+        </w:rPr>
+      </w:pPr>
+      <w:bookmarkStart w:id="4" w:name="_Toc351454888"/>
+      <w:r>
+        <w:rPr>
+          <w:sz w:val="48"/>
+          <w:szCs w:val="48"/>
+        </w:rPr>
+        <w:lastRenderedPageBreak/>
+        <w:t>Non-functional R</w:t>
+      </w:r>
+      <w:r>
+        <w:rPr>
+          <w:sz w:val="48"/>
+          <w:szCs w:val="48"/>
+        </w:rPr>
+        <w:t>equirements:</w:t>
+      </w:r>
+      <w:bookmarkEnd w:id="4"/>
+    </w:p>
+    <w:p>
+      <w:pPr>
+        <w:spacing w:line="240" w:lineRule="auto"/>
+      </w:pPr>
+      <w:r>
+        <w:t>1.</w:t>
+      </w:r>
+      <w:proofErr w:type="gramStart"/>
+      <w:r>
+        <w:t>)Securely</w:t>
+      </w:r>
+      <w:proofErr w:type="gramEnd"/>
+      <w:r>
+        <w:t xml:space="preserve"> store data from external viewing</w:t>
+      </w:r>
+    </w:p>
+    <w:p>
+      <w:pPr>
+        <w:spacing w:line="240" w:lineRule="auto"/>
+      </w:pPr>
+      <w:r>
+        <w:tab/>
+        <w:t>1.2.1</w:t>
+      </w:r>
+      <w:proofErr w:type="gramStart"/>
+      <w:r>
+        <w:t>)Safely</w:t>
+      </w:r>
+      <w:proofErr w:type="gramEnd"/>
+      <w:r>
+        <w:t xml:space="preserve"> escape special characters</w:t>
+      </w:r>
+    </w:p>
+    <w:p>
+      <w:pPr>
+        <w:spacing w:line="240" w:lineRule="auto"/>
+      </w:pPr>
+      <w:r>
+        <w:tab/>
+        <w:t>1.2.2</w:t>
+      </w:r>
+      <w:proofErr w:type="gramStart"/>
+      <w:r>
+        <w:t>)SQL</w:t>
+      </w:r>
+      <w:proofErr w:type="gramEnd"/>
+    </w:p>
+    <w:p>
+      <w:pPr>
+        <w:spacing w:line="240" w:lineRule="auto"/>
+      </w:pPr>
+      <w:r>
+        <w:t>2.</w:t>
+      </w:r>
+      <w:proofErr w:type="gramStart"/>
+      <w:r>
+        <w:t>)Works</w:t>
+      </w:r>
+      <w:proofErr w:type="gramEnd"/>
+      <w:r>
+        <w:t xml:space="preserve"> on the big browsers (chrome, </w:t>
+      </w:r>
+      <w:proofErr w:type="spellStart"/>
+      <w:r>
+        <w:t>firefox</w:t>
+      </w:r>
+      <w:proofErr w:type="spellEnd"/>
+      <w:r>
+        <w:t>, IE 9+)</w:t>
+      </w:r>
+    </w:p>
+    <w:p>
+      <w:pPr>
+        <w:spacing w:line="240" w:lineRule="auto"/>
+      </w:pPr>
+      <w:r>
+        <w:t>3.</w:t>
+      </w:r>
+      <w:proofErr w:type="gramStart"/>
+      <w:r>
+        <w:t>)secure</w:t>
+      </w:r>
+      <w:proofErr w:type="gramEnd"/>
+      <w:r>
+        <w:t xml:space="preserve"> session handling(login, page traversal, submission, etc.)</w:t>
+      </w:r>
+    </w:p>
+    <w:p>
+      <w:pPr>
+        <w:spacing w:line="240" w:lineRule="auto"/>
+      </w:pPr>
+      <w:r>
+        <w:t>4.</w:t>
+      </w:r>
+      <w:proofErr w:type="gramStart"/>
+      <w:r>
+        <w:t>)Store</w:t>
+      </w:r>
+      <w:proofErr w:type="gramEnd"/>
+      <w:r>
+        <w:t xml:space="preserve"> data (input and output) in a database for future use</w:t>
+      </w:r>
     </w:p>
     <w:p>
       <w:pPr>
@@ -1736,14 +3820,690 @@
     </w:p>
     <w:p>
       <w:pPr>
-        <w:spacing w:line="240" w:lineRule="auto"/>
-      </w:pPr>
-      <w:r>
+        <w:pStyle w:val="Heading1"/>
+        <w:rPr>
+          <w:sz w:val="48"/>
+          <w:szCs w:val="48"/>
+        </w:rPr>
+      </w:pPr>
+      <w:bookmarkStart w:id="5" w:name="_Toc351454889"/>
+      <w:r>
+        <w:rPr>
+          <w:sz w:val="48"/>
+          <w:szCs w:val="48"/>
+        </w:rPr>
         <w:lastRenderedPageBreak/>
         <w:t>Design</w:t>
       </w:r>
+      <w:bookmarkEnd w:id="5"/>
+    </w:p>
+    <w:p>
+      <w:pPr>
+        <w:spacing w:line="240" w:lineRule="auto"/>
+      </w:pPr>
+      <w:r>
+        <w:t>1.)</w:t>
+      </w:r>
+    </w:p>
+    <w:p>
+      <w:pPr>
+        <w:spacing w:line="240" w:lineRule="auto"/>
+      </w:pPr>
+      <w:r>
+        <w:tab/>
+        <w:t>1.1)</w:t>
+      </w:r>
+    </w:p>
+    <w:p>
+      <w:pPr>
+        <w:spacing w:line="240" w:lineRule="auto"/>
+      </w:pPr>
+      <w:r>
+        <w:tab/>
+      </w:r>
+      <w:r>
+        <w:tab/>
+        <w:t>1.1.1</w:t>
+      </w:r>
+      <w:proofErr w:type="gramStart"/>
+      <w:r>
+        <w:t>)Allow</w:t>
+      </w:r>
+      <w:proofErr w:type="gramEnd"/>
+      <w:r>
+        <w:t xml:space="preserve"> input into a page</w:t>
+      </w:r>
+    </w:p>
+    <w:p>
+      <w:pPr>
+        <w:spacing w:line="240" w:lineRule="auto"/>
+      </w:pPr>
+      <w:r>
+        <w:tab/>
+      </w:r>
+      <w:r>
+        <w:tab/>
+        <w:t>1.1.2</w:t>
+      </w:r>
+      <w:proofErr w:type="gramStart"/>
+      <w:r>
+        <w:t>)Use</w:t>
+      </w:r>
+      <w:proofErr w:type="gramEnd"/>
+      <w:r>
+        <w:t xml:space="preserve"> Regex/string manipulation to convert to a data type</w:t>
+      </w:r>
+    </w:p>
+    <w:p>
+      <w:pPr>
+        <w:spacing w:line="240" w:lineRule="auto"/>
+      </w:pPr>
+      <w:r>
+        <w:tab/>
+      </w:r>
+      <w:r>
+        <w:tab/>
+        <w:t>1.1.3</w:t>
+      </w:r>
+      <w:proofErr w:type="gramStart"/>
+      <w:r>
+        <w:t>)Alert</w:t>
+      </w:r>
+      <w:proofErr w:type="gramEnd"/>
+      <w:r>
+        <w:t xml:space="preserve"> the user to success/failure using response page</w:t>
+      </w:r>
+    </w:p>
+    <w:p>
+      <w:pPr>
+        <w:spacing w:line="240" w:lineRule="auto"/>
+      </w:pPr>
+      <w:r>
+        <w:tab/>
+        <w:t>1.2</w:t>
+      </w:r>
+      <w:proofErr w:type="gramStart"/>
+      <w:r>
+        <w:t>)MSSQL</w:t>
+      </w:r>
+      <w:proofErr w:type="gramEnd"/>
+      <w:r>
+        <w:t xml:space="preserve"> database, easy to use with Entity Framework</w:t>
+      </w:r>
+    </w:p>
+    <w:p>
+      <w:pPr>
+        <w:spacing w:line="240" w:lineRule="auto"/>
+      </w:pPr>
+      <w:r>
+        <w:tab/>
+      </w:r>
+      <w:r>
+        <w:tab/>
+        <w:t>1.2.3</w:t>
+      </w:r>
+      <w:proofErr w:type="gramStart"/>
+      <w:r>
+        <w:t>)Chop</w:t>
+      </w:r>
+      <w:proofErr w:type="gramEnd"/>
+      <w:r>
+        <w:t xml:space="preserve"> input using regex/string manipulation</w:t>
+      </w:r>
+    </w:p>
+    <w:p>
+      <w:pPr>
+        <w:spacing w:line="240" w:lineRule="auto"/>
+      </w:pPr>
+      <w:r>
+        <w:tab/>
+      </w:r>
+      <w:r>
+        <w:tab/>
+      </w:r>
+      <w:r>
+        <w:tab/>
+      </w:r>
+      <w:proofErr w:type="gramStart"/>
+      <w:r>
+        <w:t>discard</w:t>
+      </w:r>
+      <w:proofErr w:type="gramEnd"/>
+      <w:r>
+        <w:t xml:space="preserve"> extraneous information</w:t>
+      </w:r>
+    </w:p>
+    <w:p>
+      <w:pPr>
+        <w:spacing w:line="240" w:lineRule="auto"/>
+      </w:pPr>
+      <w:r>
+        <w:tab/>
+        <w:t>1.3)</w:t>
+      </w:r>
+    </w:p>
+    <w:p>
+      <w:pPr>
+        <w:spacing w:line="240" w:lineRule="auto"/>
+      </w:pPr>
+      <w:r>
+        <w:tab/>
+      </w:r>
+      <w:r>
+        <w:tab/>
+        <w:t>1.3.1</w:t>
+      </w:r>
+      <w:proofErr w:type="gramStart"/>
+      <w:r>
+        <w:t>)Entity</w:t>
+      </w:r>
+      <w:proofErr w:type="gramEnd"/>
+      <w:r>
+        <w:t xml:space="preserve"> Framework relates directly to Model classes</w:t>
+      </w:r>
+      <w:r>
+        <w:tab/>
+      </w:r>
+      <w:r>
+        <w:tab/>
+      </w:r>
+    </w:p>
+    <w:p>
+      <w:pPr>
+        <w:spacing w:line="240" w:lineRule="auto"/>
+      </w:pPr>
+      <w:r>
+        <w:tab/>
+      </w:r>
+      <w:r>
+        <w:tab/>
+        <w:t>1.3.3</w:t>
+      </w:r>
+      <w:proofErr w:type="gramStart"/>
+      <w:r>
+        <w:t>)Create</w:t>
+      </w:r>
+      <w:proofErr w:type="gramEnd"/>
+      <w:r>
+        <w:t xml:space="preserve"> an HTML template for the form data.</w:t>
+      </w:r>
+    </w:p>
+    <w:p>
+      <w:pPr>
+        <w:spacing w:line="240" w:lineRule="auto"/>
+      </w:pPr>
+    </w:p>
+    <w:p>
+      <w:pPr>
+        <w:spacing w:line="240" w:lineRule="auto"/>
+      </w:pPr>
+      <w:r>
+        <w:t xml:space="preserve"> 2.</w:t>
+      </w:r>
+      <w:proofErr w:type="gramStart"/>
+      <w:r>
+        <w:t>)Plugin</w:t>
+      </w:r>
+      <w:proofErr w:type="gramEnd"/>
+      <w:r>
+        <w:t xml:space="preserve"> directory</w:t>
+      </w:r>
+    </w:p>
+    <w:p>
+      <w:pPr>
+        <w:spacing w:line="240" w:lineRule="auto"/>
+      </w:pPr>
+      <w:r>
+        <w:t xml:space="preserve">     2.1</w:t>
+      </w:r>
+      <w:proofErr w:type="gramStart"/>
+      <w:r>
+        <w:t>)load</w:t>
+      </w:r>
+      <w:proofErr w:type="gramEnd"/>
+      <w:r>
+        <w:t xml:space="preserve"> all configuration files in directory</w:t>
+      </w:r>
+    </w:p>
+    <w:p>
+      <w:pPr>
+        <w:spacing w:line="240" w:lineRule="auto"/>
+      </w:pPr>
+      <w:r>
+        <w:t xml:space="preserve">         2.1.1</w:t>
+      </w:r>
+      <w:proofErr w:type="gramStart"/>
+      <w:r>
+        <w:t>)Nessus</w:t>
+      </w:r>
+      <w:proofErr w:type="gramEnd"/>
+    </w:p>
+    <w:p>
+      <w:pPr>
+        <w:spacing w:line="240" w:lineRule="auto"/>
+      </w:pPr>
+      <w:r>
+        <w:t xml:space="preserve">         2.1.2</w:t>
+      </w:r>
+      <w:proofErr w:type="gramStart"/>
+      <w:r>
+        <w:t>)</w:t>
+      </w:r>
+      <w:proofErr w:type="spellStart"/>
+      <w:r>
+        <w:t>Nmap</w:t>
+      </w:r>
+      <w:proofErr w:type="spellEnd"/>
+      <w:proofErr w:type="gramEnd"/>
+    </w:p>
+    <w:p>
+      <w:pPr>
+        <w:spacing w:line="240" w:lineRule="auto"/>
+      </w:pPr>
+      <w:r>
+        <w:t xml:space="preserve">         2.1.3</w:t>
+      </w:r>
+      <w:proofErr w:type="gramStart"/>
+      <w:r>
+        <w:t>)ZAP</w:t>
+      </w:r>
+      <w:proofErr w:type="gramEnd"/>
+    </w:p>
+    <w:p>
+      <w:pPr>
+        <w:spacing w:line="240" w:lineRule="auto"/>
+      </w:pPr>
+      <w:r>
+        <w:t xml:space="preserve">         2.1.4</w:t>
+      </w:r>
+      <w:proofErr w:type="gramStart"/>
+      <w:r>
+        <w:t>)custom</w:t>
+      </w:r>
+      <w:proofErr w:type="gramEnd"/>
+    </w:p>
+    <w:p>
+      <w:pPr>
+        <w:spacing w:line="240" w:lineRule="auto"/>
+      </w:pPr>
+      <w:r>
+        <w:t xml:space="preserve">     2.2</w:t>
+      </w:r>
+      <w:proofErr w:type="gramStart"/>
+      <w:r>
+        <w:t>)once</w:t>
+      </w:r>
+      <w:proofErr w:type="gramEnd"/>
+      <w:r>
+        <w:t xml:space="preserve"> loaded, choose </w:t>
+      </w:r>
+      <w:proofErr w:type="spellStart"/>
+      <w:r>
+        <w:t>config</w:t>
+      </w:r>
+      <w:proofErr w:type="spellEnd"/>
+      <w:r>
+        <w:t xml:space="preserve"> file that matches input file type</w:t>
+      </w:r>
+    </w:p>
+    <w:p>
+      <w:pPr>
+        <w:spacing w:line="240" w:lineRule="auto"/>
+      </w:pPr>
+      <w:r>
+        <w:t xml:space="preserve">         2.2.1</w:t>
+      </w:r>
+      <w:proofErr w:type="gramStart"/>
+      <w:r>
+        <w:t>)if</w:t>
+      </w:r>
+      <w:proofErr w:type="gramEnd"/>
+      <w:r>
+        <w:t xml:space="preserve"> no file type is found to match, reject file</w:t>
+      </w:r>
+    </w:p>
+    <w:p>
+      <w:pPr>
+        <w:spacing w:line="240" w:lineRule="auto"/>
+      </w:pPr>
+      <w:r>
+        <w:t xml:space="preserve">     2.3</w:t>
+      </w:r>
+      <w:proofErr w:type="gramStart"/>
+      <w:r>
+        <w:t>)use</w:t>
+      </w:r>
+      <w:proofErr w:type="gramEnd"/>
+      <w:r>
+        <w:t xml:space="preserve"> </w:t>
+      </w:r>
+      <w:proofErr w:type="spellStart"/>
+      <w:r>
+        <w:t>config</w:t>
+      </w:r>
+      <w:proofErr w:type="spellEnd"/>
+      <w:r>
+        <w:t xml:space="preserve"> file to verify the input file is valid</w:t>
+      </w:r>
+    </w:p>
+    <w:p>
+      <w:pPr>
+        <w:spacing w:line="240" w:lineRule="auto"/>
+      </w:pPr>
+      <w:r>
+        <w:t xml:space="preserve">         2.3.1</w:t>
+      </w:r>
+      <w:proofErr w:type="gramStart"/>
+      <w:r>
+        <w:t>)tags</w:t>
+      </w:r>
+      <w:proofErr w:type="gramEnd"/>
+      <w:r>
+        <w:t xml:space="preserve"> are ended properly closed</w:t>
+      </w:r>
+    </w:p>
+    <w:p>
+      <w:pPr>
+        <w:spacing w:line="240" w:lineRule="auto"/>
+      </w:pPr>
+    </w:p>
+    <w:p>
+      <w:pPr>
+        <w:spacing w:line="240" w:lineRule="auto"/>
+      </w:pPr>
+      <w:r>
+        <w:t>3.</w:t>
+      </w:r>
+      <w:proofErr w:type="gramStart"/>
+      <w:r>
+        <w:t>)MVC</w:t>
+      </w:r>
+      <w:proofErr w:type="gramEnd"/>
+      <w:r>
+        <w:t xml:space="preserve"> 4/ASP has some built-in user management</w:t>
+      </w:r>
+    </w:p>
+    <w:p>
+      <w:pPr>
+        <w:spacing w:line="240" w:lineRule="auto"/>
+      </w:pPr>
+      <w:r>
+        <w:tab/>
+        <w:t>3.1</w:t>
+      </w:r>
+      <w:proofErr w:type="gramStart"/>
+      <w:r>
+        <w:t>)Create</w:t>
+      </w:r>
+      <w:proofErr w:type="gramEnd"/>
+      <w:r>
+        <w:t xml:space="preserve"> web page for input</w:t>
+      </w:r>
+    </w:p>
+    <w:p>
+      <w:pPr>
+        <w:spacing w:line="240" w:lineRule="auto"/>
+      </w:pPr>
+      <w:r>
+        <w:tab/>
+      </w:r>
+      <w:r>
+        <w:tab/>
+        <w:t>3.1.2</w:t>
+      </w:r>
+      <w:proofErr w:type="gramStart"/>
+      <w:r>
+        <w:t>)If</w:t>
+      </w:r>
+      <w:proofErr w:type="gramEnd"/>
+      <w:r>
+        <w:t xml:space="preserve"> manager, give them a 'manager code'</w:t>
+      </w:r>
+    </w:p>
+    <w:p>
+      <w:pPr>
+        <w:spacing w:line="240" w:lineRule="auto"/>
+      </w:pPr>
+      <w:r>
+        <w:tab/>
+      </w:r>
+      <w:r>
+        <w:tab/>
+        <w:t>3.1.3</w:t>
+      </w:r>
+      <w:proofErr w:type="gramStart"/>
+      <w:r>
+        <w:t>)To</w:t>
+      </w:r>
+      <w:proofErr w:type="gramEnd"/>
+      <w:r>
+        <w:t xml:space="preserve"> register under a manager, use 'manager code'</w:t>
+      </w:r>
+    </w:p>
+    <w:p>
+      <w:pPr>
+        <w:spacing w:line="240" w:lineRule="auto"/>
+      </w:pPr>
+      <w:r>
+        <w:tab/>
+      </w:r>
+      <w:r>
+        <w:tab/>
+      </w:r>
+      <w:r>
+        <w:tab/>
+        <w:t>3.1.3.1</w:t>
+      </w:r>
+      <w:proofErr w:type="gramStart"/>
+      <w:r>
+        <w:t>)Manager</w:t>
+      </w:r>
+      <w:proofErr w:type="gramEnd"/>
+      <w:r>
+        <w:t xml:space="preserve"> must accept user as peon</w:t>
+      </w:r>
+    </w:p>
+    <w:p>
+      <w:pPr>
+        <w:spacing w:line="240" w:lineRule="auto"/>
+      </w:pPr>
+      <w:r>
+        <w:tab/>
+        <w:t>3.2</w:t>
+      </w:r>
+      <w:proofErr w:type="gramStart"/>
+      <w:r>
+        <w:t>)Use</w:t>
+      </w:r>
+      <w:proofErr w:type="gramEnd"/>
+      <w:r>
+        <w:t xml:space="preserve"> query parameters to pass verification code/email so user doesn't have to enter it.</w:t>
+      </w:r>
+    </w:p>
+    <w:p>
+      <w:pPr>
+        <w:spacing w:line="240" w:lineRule="auto"/>
+      </w:pPr>
+      <w:r>
+        <w:tab/>
+      </w:r>
+      <w:r>
+        <w:tab/>
+        <w:t xml:space="preserve">Lock account unless verification code </w:t>
+      </w:r>
+      <w:proofErr w:type="gramStart"/>
+      <w:r>
+        <w:t>is received</w:t>
+      </w:r>
+      <w:proofErr w:type="gramEnd"/>
+      <w:r>
+        <w:t>.</w:t>
+      </w:r>
+    </w:p>
+    <w:p>
+      <w:pPr>
+        <w:spacing w:line="240" w:lineRule="auto"/>
+      </w:pPr>
+      <w:r>
+        <w:tab/>
+      </w:r>
+    </w:p>
+    <w:p>
+      <w:pPr>
+        <w:spacing w:line="240" w:lineRule="auto"/>
+      </w:pPr>
+      <w:r>
+        <w:t>4.)</w:t>
+      </w:r>
+    </w:p>
+    <w:p>
+      <w:pPr>
+        <w:spacing w:line="240" w:lineRule="auto"/>
+      </w:pPr>
+      <w:r>
+        <w:tab/>
+        <w:t>4.1</w:t>
+      </w:r>
+      <w:proofErr w:type="gramStart"/>
+      <w:r>
+        <w:t>)Prompt</w:t>
+      </w:r>
+      <w:proofErr w:type="gramEnd"/>
+      <w:r>
+        <w:t xml:space="preserve"> for old password, new password</w:t>
+      </w:r>
+    </w:p>
+    <w:p>
+      <w:pPr>
+        <w:spacing w:line="240" w:lineRule="auto"/>
+      </w:pPr>
+      <w:r>
+        <w:tab/>
+        <w:t>4.2</w:t>
+      </w:r>
+      <w:proofErr w:type="gramStart"/>
+      <w:r>
+        <w:t>)Send</w:t>
+      </w:r>
+      <w:proofErr w:type="gramEnd"/>
+      <w:r>
+        <w:t xml:space="preserve"> password reset email with link to reset</w:t>
+      </w:r>
+    </w:p>
+    <w:p>
+      <w:pPr>
+        <w:spacing w:line="240" w:lineRule="auto"/>
+      </w:pPr>
+      <w:r>
+        <w:tab/>
+        <w:t>4.3</w:t>
+      </w:r>
+      <w:proofErr w:type="gramStart"/>
+      <w:r>
+        <w:t>)Provide</w:t>
+      </w:r>
+      <w:proofErr w:type="gramEnd"/>
+      <w:r>
+        <w:t xml:space="preserve"> page to edit manager code</w:t>
+      </w:r>
+    </w:p>
+    <w:p>
+      <w:pPr>
+        <w:spacing w:line="240" w:lineRule="auto"/>
+      </w:pPr>
+      <w:r>
+        <w:tab/>
+      </w:r>
+      <w:r>
+        <w:tab/>
+        <w:t>4.3.1</w:t>
+      </w:r>
+      <w:proofErr w:type="gramStart"/>
+      <w:r>
+        <w:t>)If</w:t>
+      </w:r>
+      <w:proofErr w:type="gramEnd"/>
+      <w:r>
+        <w:t xml:space="preserve"> edited and then reverted, manager must reapprove</w:t>
+      </w:r>
+    </w:p>
+    <w:p>
+      <w:pPr>
+        <w:spacing w:line="240" w:lineRule="auto"/>
+      </w:pPr>
+      <w:r>
+        <w:tab/>
+      </w:r>
+      <w:r>
+        <w:tab/>
+        <w:t>4.3.2</w:t>
+      </w:r>
+      <w:proofErr w:type="gramStart"/>
+      <w:r>
+        <w:t>)If</w:t>
+      </w:r>
+      <w:proofErr w:type="gramEnd"/>
+      <w:r>
+        <w:t xml:space="preserve"> edited, new manager must approve</w:t>
+      </w:r>
+    </w:p>
+    <w:p>
+      <w:pPr>
+        <w:spacing w:line="240" w:lineRule="auto"/>
+      </w:pPr>
+      <w:r>
+        <w:tab/>
+        <w:t>4.4</w:t>
+      </w:r>
+      <w:proofErr w:type="gramStart"/>
+      <w:r>
+        <w:t>)Provide</w:t>
+      </w:r>
+      <w:proofErr w:type="gramEnd"/>
+      <w:r>
+        <w:t xml:space="preserve"> page with list of pending/current peons</w:t>
+      </w:r>
+    </w:p>
+    <w:p>
+      <w:pPr>
+        <w:spacing w:line="240" w:lineRule="auto"/>
+      </w:pPr>
+      <w:r>
+        <w:tab/>
+      </w:r>
+    </w:p>
+    <w:p>
+      <w:pPr>
+        <w:spacing w:line="240" w:lineRule="auto"/>
+      </w:pPr>
+      <w:r>
+        <w:t>5.</w:t>
+      </w:r>
+      <w:proofErr w:type="gramStart"/>
+      <w:r>
+        <w:t>)Textboxes</w:t>
+      </w:r>
+      <w:proofErr w:type="gramEnd"/>
+      <w:r>
+        <w:t xml:space="preserve"> with radial buttons/</w:t>
+      </w:r>
+      <w:proofErr w:type="spellStart"/>
+      <w:r>
+        <w:t>listboxes</w:t>
+      </w:r>
+      <w:proofErr w:type="spellEnd"/>
+    </w:p>
+    <w:p>
+      <w:pPr>
+        <w:spacing w:line="240" w:lineRule="auto"/>
+      </w:pPr>
+      <w:r>
+        <w:tab/>
+        <w:t>Strong use of database here</w:t>
+      </w:r>
     </w:p>
     <w:sectPr>
+      <w:footerReference w:type="first" r:id="rId9"/>
       <w:pgSz w:w="12240" w:h="15840"/>
       <w:pgMar w:top="1440" w:right="1440" w:bottom="1440" w:left="1440" w:header="720" w:footer="720" w:gutter="0"/>
       <w:pgNumType w:start="0"/>
@@ -1753,6 +4513,66 @@
     </w:sectPr>
   </w:body>
 </w:document>
+</file>
+
+<file path=word/endnotes.xml><?xml version="1.0" encoding="utf-8"?>
+<w:endnotes xmlns:wpc="http://schemas.microsoft.com/office/word/2010/wordprocessingCanvas" xmlns:mc="http://schemas.openxmlformats.org/markup-compatibility/2006" xmlns:o="urn:schemas-microsoft-com:office:office" xmlns:r="http://schemas.openxmlformats.org/officeDocument/2006/relationships" xmlns:m="http://schemas.openxmlformats.org/officeDocument/2006/math" xmlns:v="urn:schemas-microsoft-com:vml" xmlns:wp14="http://schemas.microsoft.com/office/word/2010/wordprocessingDrawing" xmlns:wp="http://schemas.openxmlformats.org/drawingml/2006/wordprocessingDrawing" xmlns:w10="urn:schemas-microsoft-com:office:word" xmlns:w="http://schemas.openxmlformats.org/wordprocessingml/2006/main" xmlns:w14="http://schemas.microsoft.com/office/word/2010/wordml" xmlns:wpg="http://schemas.microsoft.com/office/word/2010/wordprocessingGroup" xmlns:wpi="http://schemas.microsoft.com/office/word/2010/wordprocessingInk" xmlns:wne="http://schemas.microsoft.com/office/word/2006/wordml" xmlns:wps="http://schemas.microsoft.com/office/word/2010/wordprocessingShape" mc:Ignorable="w14 wp14">
+  <w:endnote w:type="separator" w:id="-1">
+    <w:p>
+      <w:pPr>
+        <w:spacing w:line="240" w:lineRule="auto"/>
+      </w:pPr>
+      <w:r>
+        <w:separator/>
+      </w:r>
+    </w:p>
+  </w:endnote>
+  <w:endnote w:type="continuationSeparator" w:id="0">
+    <w:p>
+      <w:pPr>
+        <w:spacing w:line="240" w:lineRule="auto"/>
+      </w:pPr>
+      <w:r>
+        <w:continuationSeparator/>
+      </w:r>
+    </w:p>
+  </w:endnote>
+</w:endnotes>
+</file>
+
+<file path=word/footer1.xml><?xml version="1.0" encoding="utf-8"?>
+<w:ftr xmlns:wpc="http://schemas.microsoft.com/office/word/2010/wordprocessingCanvas" xmlns:mc="http://schemas.openxmlformats.org/markup-compatibility/2006" xmlns:o="urn:schemas-microsoft-com:office:office" xmlns:r="http://schemas.openxmlformats.org/officeDocument/2006/relationships" xmlns:m="http://schemas.openxmlformats.org/officeDocument/2006/math" xmlns:v="urn:schemas-microsoft-com:vml" xmlns:wp14="http://schemas.microsoft.com/office/word/2010/wordprocessingDrawing" xmlns:wp="http://schemas.openxmlformats.org/drawingml/2006/wordprocessingDrawing" xmlns:w10="urn:schemas-microsoft-com:office:word" xmlns:w="http://schemas.openxmlformats.org/wordprocessingml/2006/main" xmlns:w14="http://schemas.microsoft.com/office/word/2010/wordml" xmlns:wpg="http://schemas.microsoft.com/office/word/2010/wordprocessingGroup" xmlns:wpi="http://schemas.microsoft.com/office/word/2010/wordprocessingInk" xmlns:wne="http://schemas.microsoft.com/office/word/2006/wordml" xmlns:wps="http://schemas.microsoft.com/office/word/2010/wordprocessingShape" mc:Ignorable="w14 wp14">
+  <w:p>
+    <w:pPr>
+      <w:pStyle w:val="Footer"/>
+    </w:pPr>
+  </w:p>
+</w:ftr>
+</file>
+
+<file path=word/footnotes.xml><?xml version="1.0" encoding="utf-8"?>
+<w:footnotes xmlns:wpc="http://schemas.microsoft.com/office/word/2010/wordprocessingCanvas" xmlns:mc="http://schemas.openxmlformats.org/markup-compatibility/2006" xmlns:o="urn:schemas-microsoft-com:office:office" xmlns:r="http://schemas.openxmlformats.org/officeDocument/2006/relationships" xmlns:m="http://schemas.openxmlformats.org/officeDocument/2006/math" xmlns:v="urn:schemas-microsoft-com:vml" xmlns:wp14="http://schemas.microsoft.com/office/word/2010/wordprocessingDrawing" xmlns:wp="http://schemas.openxmlformats.org/drawingml/2006/wordprocessingDrawing" xmlns:w10="urn:schemas-microsoft-com:office:word" xmlns:w="http://schemas.openxmlformats.org/wordprocessingml/2006/main" xmlns:w14="http://schemas.microsoft.com/office/word/2010/wordml" xmlns:wpg="http://schemas.microsoft.com/office/word/2010/wordprocessingGroup" xmlns:wpi="http://schemas.microsoft.com/office/word/2010/wordprocessingInk" xmlns:wne="http://schemas.microsoft.com/office/word/2006/wordml" xmlns:wps="http://schemas.microsoft.com/office/word/2010/wordprocessingShape" mc:Ignorable="w14 wp14">
+  <w:footnote w:type="separator" w:id="-1">
+    <w:p>
+      <w:pPr>
+        <w:spacing w:line="240" w:lineRule="auto"/>
+      </w:pPr>
+      <w:r>
+        <w:separator/>
+      </w:r>
+    </w:p>
+  </w:footnote>
+  <w:footnote w:type="continuationSeparator" w:id="0">
+    <w:p>
+      <w:pPr>
+        <w:spacing w:line="240" w:lineRule="auto"/>
+      </w:pPr>
+      <w:r>
+        <w:continuationSeparator/>
+      </w:r>
+    </w:p>
+  </w:footnote>
+</w:footnotes>
 </file>
 
 <file path=word/styles.xml><?xml version="1.0" encoding="utf-8"?>
@@ -1923,6 +4743,29 @@
       <w:sz w:val="24"/>
     </w:rPr>
   </w:style>
+  <w:style w:type="paragraph" w:styleId="Heading1">
+    <w:name w:val="heading 1"/>
+    <w:basedOn w:val="Normal"/>
+    <w:next w:val="Normal"/>
+    <w:link w:val="Heading1Char"/>
+    <w:uiPriority w:val="9"/>
+    <w:qFormat/>
+    <w:rsid w:val="000B605B"/>
+    <w:pPr>
+      <w:keepNext/>
+      <w:keepLines/>
+      <w:spacing w:before="480"/>
+      <w:outlineLvl w:val="0"/>
+    </w:pPr>
+    <w:rPr>
+      <w:rFonts w:asciiTheme="majorHAnsi" w:eastAsiaTheme="majorEastAsia" w:hAnsiTheme="majorHAnsi" w:cstheme="majorBidi"/>
+      <w:b/>
+      <w:bCs/>
+      <w:color w:val="365F91" w:themeColor="accent1" w:themeShade="BF"/>
+      <w:sz w:val="28"/>
+      <w:szCs w:val="28"/>
+    </w:rPr>
+  </w:style>
   <w:style w:type="character" w:default="1" w:styleId="DefaultParagraphFont">
     <w:name w:val="Default Paragraph Font"/>
     <w:uiPriority w:val="1"/>
@@ -1978,6 +4821,113 @@
       <w:rFonts w:ascii="Tahoma" w:hAnsi="Tahoma" w:cs="Tahoma"/>
       <w:sz w:val="16"/>
       <w:szCs w:val="16"/>
+    </w:rPr>
+  </w:style>
+  <w:style w:type="paragraph" w:styleId="Header">
+    <w:name w:val="header"/>
+    <w:basedOn w:val="Normal"/>
+    <w:link w:val="HeaderChar"/>
+    <w:uiPriority w:val="99"/>
+    <w:unhideWhenUsed/>
+    <w:rsid w:val="000B605B"/>
+    <w:pPr>
+      <w:tabs>
+        <w:tab w:val="center" w:pos="4680"/>
+        <w:tab w:val="right" w:pos="9360"/>
+      </w:tabs>
+      <w:spacing w:line="240" w:lineRule="auto"/>
+    </w:pPr>
+  </w:style>
+  <w:style w:type="character" w:customStyle="1" w:styleId="HeaderChar">
+    <w:name w:val="Header Char"/>
+    <w:basedOn w:val="DefaultParagraphFont"/>
+    <w:link w:val="Header"/>
+    <w:uiPriority w:val="99"/>
+    <w:rsid w:val="000B605B"/>
+    <w:rPr>
+      <w:rFonts w:ascii="Times New Roman" w:hAnsi="Times New Roman"/>
+      <w:sz w:val="24"/>
+    </w:rPr>
+  </w:style>
+  <w:style w:type="paragraph" w:styleId="Footer">
+    <w:name w:val="footer"/>
+    <w:basedOn w:val="Normal"/>
+    <w:link w:val="FooterChar"/>
+    <w:uiPriority w:val="99"/>
+    <w:unhideWhenUsed/>
+    <w:rsid w:val="000B605B"/>
+    <w:pPr>
+      <w:tabs>
+        <w:tab w:val="center" w:pos="4680"/>
+        <w:tab w:val="right" w:pos="9360"/>
+      </w:tabs>
+      <w:spacing w:line="240" w:lineRule="auto"/>
+    </w:pPr>
+  </w:style>
+  <w:style w:type="character" w:customStyle="1" w:styleId="FooterChar">
+    <w:name w:val="Footer Char"/>
+    <w:basedOn w:val="DefaultParagraphFont"/>
+    <w:link w:val="Footer"/>
+    <w:uiPriority w:val="99"/>
+    <w:rsid w:val="000B605B"/>
+    <w:rPr>
+      <w:rFonts w:ascii="Times New Roman" w:hAnsi="Times New Roman"/>
+      <w:sz w:val="24"/>
+    </w:rPr>
+  </w:style>
+  <w:style w:type="character" w:customStyle="1" w:styleId="Heading1Char">
+    <w:name w:val="Heading 1 Char"/>
+    <w:basedOn w:val="DefaultParagraphFont"/>
+    <w:link w:val="Heading1"/>
+    <w:uiPriority w:val="9"/>
+    <w:rsid w:val="000B605B"/>
+    <w:rPr>
+      <w:rFonts w:asciiTheme="majorHAnsi" w:eastAsiaTheme="majorEastAsia" w:hAnsiTheme="majorHAnsi" w:cstheme="majorBidi"/>
+      <w:b/>
+      <w:bCs/>
+      <w:color w:val="365F91" w:themeColor="accent1" w:themeShade="BF"/>
+      <w:sz w:val="28"/>
+      <w:szCs w:val="28"/>
+    </w:rPr>
+  </w:style>
+  <w:style w:type="paragraph" w:styleId="TOCHeading">
+    <w:name w:val="TOC Heading"/>
+    <w:basedOn w:val="Heading1"/>
+    <w:next w:val="Normal"/>
+    <w:uiPriority w:val="39"/>
+    <w:semiHidden/>
+    <w:unhideWhenUsed/>
+    <w:qFormat/>
+    <w:rsid w:val="000B605B"/>
+    <w:pPr>
+      <w:spacing w:line="276" w:lineRule="auto"/>
+      <w:outlineLvl w:val="9"/>
+    </w:pPr>
+    <w:rPr>
+      <w:lang w:eastAsia="ja-JP"/>
+    </w:rPr>
+  </w:style>
+  <w:style w:type="paragraph" w:styleId="TOC1">
+    <w:name w:val="toc 1"/>
+    <w:basedOn w:val="Normal"/>
+    <w:next w:val="Normal"/>
+    <w:autoRedefine/>
+    <w:uiPriority w:val="39"/>
+    <w:unhideWhenUsed/>
+    <w:rsid w:val="000B605B"/>
+    <w:pPr>
+      <w:spacing w:after="100"/>
+    </w:pPr>
+  </w:style>
+  <w:style w:type="character" w:styleId="Hyperlink">
+    <w:name w:val="Hyperlink"/>
+    <w:basedOn w:val="DefaultParagraphFont"/>
+    <w:uiPriority w:val="99"/>
+    <w:unhideWhenUsed/>
+    <w:rsid w:val="000B605B"/>
+    <w:rPr>
+      <w:color w:val="0000FF" w:themeColor="hyperlink"/>
+      <w:u w:val="single"/>
     </w:rPr>
   </w:style>
 </w:styles>
@@ -2151,6 +5101,29 @@
       <w:sz w:val="24"/>
     </w:rPr>
   </w:style>
+  <w:style w:type="paragraph" w:styleId="Heading1">
+    <w:name w:val="heading 1"/>
+    <w:basedOn w:val="Normal"/>
+    <w:next w:val="Normal"/>
+    <w:link w:val="Heading1Char"/>
+    <w:uiPriority w:val="9"/>
+    <w:qFormat/>
+    <w:rsid w:val="000B605B"/>
+    <w:pPr>
+      <w:keepNext/>
+      <w:keepLines/>
+      <w:spacing w:before="480"/>
+      <w:outlineLvl w:val="0"/>
+    </w:pPr>
+    <w:rPr>
+      <w:rFonts w:asciiTheme="majorHAnsi" w:eastAsiaTheme="majorEastAsia" w:hAnsiTheme="majorHAnsi" w:cstheme="majorBidi"/>
+      <w:b/>
+      <w:bCs/>
+      <w:color w:val="365F91" w:themeColor="accent1" w:themeShade="BF"/>
+      <w:sz w:val="28"/>
+      <w:szCs w:val="28"/>
+    </w:rPr>
+  </w:style>
   <w:style w:type="character" w:default="1" w:styleId="DefaultParagraphFont">
     <w:name w:val="Default Paragraph Font"/>
     <w:uiPriority w:val="1"/>
@@ -2208,476 +5181,114 @@
       <w:szCs w:val="16"/>
     </w:rPr>
   </w:style>
-</w:styles>
-</file>
-
-<file path=word/glossary/document.xml><?xml version="1.0" encoding="utf-8"?>
-<w:glossaryDocument xmlns:wpc="http://schemas.microsoft.com/office/word/2010/wordprocessingCanvas" xmlns:mc="http://schemas.openxmlformats.org/markup-compatibility/2006" xmlns:o="urn:schemas-microsoft-com:office:office" xmlns:r="http://schemas.openxmlformats.org/officeDocument/2006/relationships" xmlns:m="http://schemas.openxmlformats.org/officeDocument/2006/math" xmlns:v="urn:schemas-microsoft-com:vml" xmlns:wp14="http://schemas.microsoft.com/office/word/2010/wordprocessingDrawing" xmlns:wp="http://schemas.openxmlformats.org/drawingml/2006/wordprocessingDrawing" xmlns:w10="urn:schemas-microsoft-com:office:word" xmlns:w="http://schemas.openxmlformats.org/wordprocessingml/2006/main" xmlns:w14="http://schemas.microsoft.com/office/word/2010/wordml" xmlns:wpg="http://schemas.microsoft.com/office/word/2010/wordprocessingGroup" xmlns:wpi="http://schemas.microsoft.com/office/word/2010/wordprocessingInk" xmlns:wne="http://schemas.microsoft.com/office/word/2006/wordml" xmlns:wps="http://schemas.microsoft.com/office/word/2010/wordprocessingShape" mc:Ignorable="w14 wp14"/>
-</file>
-
-<file path=word/glossary/fontTable.xml><?xml version="1.0" encoding="utf-8"?>
-<w:fonts xmlns:mc="http://schemas.openxmlformats.org/markup-compatibility/2006" xmlns:r="http://schemas.openxmlformats.org/officeDocument/2006/relationships" xmlns:w="http://schemas.openxmlformats.org/wordprocessingml/2006/main" xmlns:w14="http://schemas.microsoft.com/office/word/2010/wordml" mc:Ignorable="w14">
-  <w:font w:name="Calibri">
-    <w:panose1 w:val="020F0502020204030204"/>
-    <w:charset w:val="00"/>
-    <w:family w:val="swiss"/>
-    <w:pitch w:val="variable"/>
-    <w:sig w:usb0="E00002FF" w:usb1="4000ACFF" w:usb2="00000001" w:usb3="00000000" w:csb0="0000019F" w:csb1="00000000"/>
-  </w:font>
-  <w:font w:name="Times New Roman">
-    <w:panose1 w:val="02020603050405020304"/>
-    <w:charset w:val="00"/>
-    <w:family w:val="roman"/>
-    <w:pitch w:val="variable"/>
-    <w:sig w:usb0="E0002AFF" w:usb1="C0007841" w:usb2="00000009" w:usb3="00000000" w:csb0="000001FF" w:csb1="00000000"/>
-  </w:font>
-  <w:font w:name="Tahoma">
-    <w:panose1 w:val="020B0604030504040204"/>
-    <w:charset w:val="00"/>
-    <w:family w:val="swiss"/>
-    <w:pitch w:val="variable"/>
-    <w:sig w:usb0="E1002EFF" w:usb1="C000605B" w:usb2="00000029" w:usb3="00000000" w:csb0="000101FF" w:csb1="00000000"/>
-  </w:font>
-  <w:font w:name="Cambria">
-    <w:panose1 w:val="02040503050406030204"/>
-    <w:charset w:val="00"/>
-    <w:family w:val="roman"/>
-    <w:pitch w:val="variable"/>
-    <w:sig w:usb0="E00002FF" w:usb1="400004FF" w:usb2="00000000" w:usb3="00000000" w:csb0="0000019F" w:csb1="00000000"/>
-  </w:font>
-</w:fonts>
-</file>
-
-<file path=word/glossary/settings.xml><?xml version="1.0" encoding="utf-8"?>
-<w:settings xmlns:mc="http://schemas.openxmlformats.org/markup-compatibility/2006" xmlns:o="urn:schemas-microsoft-com:office:office" xmlns:r="http://schemas.openxmlformats.org/officeDocument/2006/relationships" xmlns:m="http://schemas.openxmlformats.org/officeDocument/2006/math" xmlns:v="urn:schemas-microsoft-com:vml" xmlns:w10="urn:schemas-microsoft-com:office:word" xmlns:w="http://schemas.openxmlformats.org/wordprocessingml/2006/main" xmlns:w14="http://schemas.microsoft.com/office/word/2010/wordml" xmlns:sl="http://schemas.openxmlformats.org/schemaLibrary/2006/main" mc:Ignorable="w14">
-  <w:view w:val="normal"/>
-  <w:defaultTabStop w:val="720"/>
-  <w:characterSpacingControl w:val="doNotCompress"/>
-  <w:compat>
-    <w:useFELayout/>
-    <w:compatSetting w:name="compatibilityMode" w:uri="http://schemas.microsoft.com/office/word" w:val="14"/>
-    <w:compatSetting w:name="overrideTableStyleFontSizeAndJustification" w:uri="http://schemas.microsoft.com/office/word" w:val="1"/>
-    <w:compatSetting w:name="enableOpenTypeFeatures" w:uri="http://schemas.microsoft.com/office/word" w:val="1"/>
-    <w:compatSetting w:name="doNotFlipMirrorIndents" w:uri="http://schemas.microsoft.com/office/word" w:val="1"/>
-  </w:compat>
-  <w:rsids>
-    <w:rsidRoot w:val="007F24EA"/>
-    <w:rsid w:val="007F24EA"/>
-    <w:rsid w:val="00A21494"/>
-  </w:rsids>
-  <m:mathPr>
-    <m:mathFont m:val="Cambria Math"/>
-    <m:brkBin m:val="before"/>
-    <m:brkBinSub m:val="--"/>
-    <m:smallFrac m:val="0"/>
-    <m:dispDef/>
-    <m:lMargin m:val="0"/>
-    <m:rMargin m:val="0"/>
-    <m:defJc m:val="centerGroup"/>
-    <m:wrapIndent m:val="1440"/>
-    <m:intLim m:val="subSup"/>
-    <m:naryLim m:val="undOvr"/>
-  </m:mathPr>
-  <w:themeFontLang w:val="en-US"/>
-  <w:clrSchemeMapping w:bg1="light1" w:t1="dark1" w:bg2="light2" w:t2="dark2" w:accent1="accent1" w:accent2="accent2" w:accent3="accent3" w:accent4="accent4" w:accent5="accent5" w:accent6="accent6" w:hyperlink="hyperlink" w:followedHyperlink="followedHyperlink"/>
-  <w:decimalSymbol w:val="."/>
-  <w:listSeparator w:val=","/>
-</w:settings>
-</file>
-
-<file path=word/glossary/styles.xml><?xml version="1.0" encoding="utf-8"?>
-<w:styles xmlns:mc="http://schemas.openxmlformats.org/markup-compatibility/2006" xmlns:r="http://schemas.openxmlformats.org/officeDocument/2006/relationships" xmlns:w="http://schemas.openxmlformats.org/wordprocessingml/2006/main" xmlns:w14="http://schemas.microsoft.com/office/word/2010/wordml" mc:Ignorable="w14">
-  <w:docDefaults>
-    <w:rPrDefault>
-      <w:rPr>
-        <w:rFonts w:asciiTheme="minorHAnsi" w:eastAsiaTheme="minorEastAsia" w:hAnsiTheme="minorHAnsi" w:cstheme="minorBidi"/>
-        <w:sz w:val="22"/>
-        <w:szCs w:val="22"/>
-        <w:lang w:val="en-US" w:eastAsia="en-US" w:bidi="ar-SA"/>
-      </w:rPr>
-    </w:rPrDefault>
-    <w:pPrDefault>
-      <w:pPr>
-        <w:spacing w:after="200" w:line="276" w:lineRule="auto"/>
-      </w:pPr>
-    </w:pPrDefault>
-  </w:docDefaults>
-  <w:latentStyles w:defLockedState="0" w:defUIPriority="99" w:defSemiHidden="1" w:defUnhideWhenUsed="1" w:defQFormat="0" w:count="267">
-    <w:lsdException w:name="Normal" w:semiHidden="0" w:uiPriority="0" w:unhideWhenUsed="0" w:qFormat="1"/>
-    <w:lsdException w:name="heading 1" w:semiHidden="0" w:uiPriority="9" w:unhideWhenUsed="0" w:qFormat="1"/>
-    <w:lsdException w:name="heading 2" w:uiPriority="9" w:qFormat="1"/>
-    <w:lsdException w:name="heading 3" w:uiPriority="9" w:qFormat="1"/>
-    <w:lsdException w:name="heading 4" w:uiPriority="9" w:qFormat="1"/>
-    <w:lsdException w:name="heading 5" w:uiPriority="9" w:qFormat="1"/>
-    <w:lsdException w:name="heading 6" w:uiPriority="9" w:qFormat="1"/>
-    <w:lsdException w:name="heading 7" w:uiPriority="9" w:qFormat="1"/>
-    <w:lsdException w:name="heading 8" w:uiPriority="9" w:qFormat="1"/>
-    <w:lsdException w:name="heading 9" w:uiPriority="9" w:qFormat="1"/>
-    <w:lsdException w:name="toc 1" w:uiPriority="39"/>
-    <w:lsdException w:name="toc 2" w:uiPriority="39"/>
-    <w:lsdException w:name="toc 3" w:uiPriority="39"/>
-    <w:lsdException w:name="toc 4" w:uiPriority="39"/>
-    <w:lsdException w:name="toc 5" w:uiPriority="39"/>
-    <w:lsdException w:name="toc 6" w:uiPriority="39"/>
-    <w:lsdException w:name="toc 7" w:uiPriority="39"/>
-    <w:lsdException w:name="toc 8" w:uiPriority="39"/>
-    <w:lsdException w:name="toc 9" w:uiPriority="39"/>
-    <w:lsdException w:name="caption" w:uiPriority="35" w:qFormat="1"/>
-    <w:lsdException w:name="Title" w:semiHidden="0" w:uiPriority="10" w:unhideWhenUsed="0" w:qFormat="1"/>
-    <w:lsdException w:name="Default Paragraph Font" w:uiPriority="1"/>
-    <w:lsdException w:name="Subtitle" w:semiHidden="0" w:uiPriority="11" w:unhideWhenUsed="0" w:qFormat="1"/>
-    <w:lsdException w:name="Strong" w:semiHidden="0" w:uiPriority="22" w:unhideWhenUsed="0" w:qFormat="1"/>
-    <w:lsdException w:name="Emphasis" w:semiHidden="0" w:uiPriority="20" w:unhideWhenUsed="0" w:qFormat="1"/>
-    <w:lsdException w:name="Table Grid" w:semiHidden="0" w:uiPriority="59" w:unhideWhenUsed="0"/>
-    <w:lsdException w:name="Placeholder Text" w:unhideWhenUsed="0"/>
-    <w:lsdException w:name="No Spacing" w:semiHidden="0" w:uiPriority="1" w:unhideWhenUsed="0" w:qFormat="1"/>
-    <w:lsdException w:name="Light Shading" w:semiHidden="0" w:uiPriority="60" w:unhideWhenUsed="0"/>
-    <w:lsdException w:name="Light List" w:semiHidden="0" w:uiPriority="61" w:unhideWhenUsed="0"/>
-    <w:lsdException w:name="Light Grid" w:semiHidden="0" w:uiPriority="62" w:unhideWhenUsed="0"/>
-    <w:lsdException w:name="Medium Shading 1" w:semiHidden="0" w:uiPriority="63" w:unhideWhenUsed="0"/>
-    <w:lsdException w:name="Medium Shading 2" w:semiHidden="0" w:uiPriority="64" w:unhideWhenUsed="0"/>
-    <w:lsdException w:name="Medium List 1" w:semiHidden="0" w:uiPriority="65" w:unhideWhenUsed="0"/>
-    <w:lsdException w:name="Medium List 2" w:semiHidden="0" w:uiPriority="66" w:unhideWhenUsed="0"/>
-    <w:lsdException w:name="Medium Grid 1" w:semiHidden="0" w:uiPriority="67" w:unhideWhenUsed="0"/>
-    <w:lsdException w:name="Medium Grid 2" w:semiHidden="0" w:uiPriority="68" w:unhideWhenUsed="0"/>
-    <w:lsdException w:name="Medium Grid 3" w:semiHidden="0" w:uiPriority="69" w:unhideWhenUsed="0"/>
-    <w:lsdException w:name="Dark List" w:semiHidden="0" w:uiPriority="70" w:unhideWhenUsed="0"/>
-    <w:lsdException w:name="Colorful Shading" w:semiHidden="0" w:uiPriority="71" w:unhideWhenUsed="0"/>
-    <w:lsdException w:name="Colorful List" w:semiHidden="0" w:uiPriority="72" w:unhideWhenUsed="0"/>
-    <w:lsdException w:name="Colorful Grid" w:semiHidden="0" w:uiPriority="73" w:unhideWhenUsed="0"/>
-    <w:lsdException w:name="Light Shading Accent 1" w:semiHidden="0" w:uiPriority="60" w:unhideWhenUsed="0"/>
-    <w:lsdException w:name="Light List Accent 1" w:semiHidden="0" w:uiPriority="61" w:unhideWhenUsed="0"/>
-    <w:lsdException w:name="Light Grid Accent 1" w:semiHidden="0" w:uiPriority="62" w:unhideWhenUsed="0"/>
-    <w:lsdException w:name="Medium Shading 1 Accent 1" w:semiHidden="0" w:uiPriority="63" w:unhideWhenUsed="0"/>
-    <w:lsdException w:name="Medium Shading 2 Accent 1" w:semiHidden="0" w:uiPriority="64" w:unhideWhenUsed="0"/>
-    <w:lsdException w:name="Medium List 1 Accent 1" w:semiHidden="0" w:uiPriority="65" w:unhideWhenUsed="0"/>
-    <w:lsdException w:name="Revision" w:unhideWhenUsed="0"/>
-    <w:lsdException w:name="List Paragraph" w:semiHidden="0" w:uiPriority="34" w:unhideWhenUsed="0" w:qFormat="1"/>
-    <w:lsdException w:name="Quote" w:semiHidden="0" w:uiPriority="29" w:unhideWhenUsed="0" w:qFormat="1"/>
-    <w:lsdException w:name="Intense Quote" w:semiHidden="0" w:uiPriority="30" w:unhideWhenUsed="0" w:qFormat="1"/>
-    <w:lsdException w:name="Medium List 2 Accent 1" w:semiHidden="0" w:uiPriority="66" w:unhideWhenUsed="0"/>
-    <w:lsdException w:name="Medium Grid 1 Accent 1" w:semiHidden="0" w:uiPriority="67" w:unhideWhenUsed="0"/>
-    <w:lsdException w:name="Medium Grid 2 Accent 1" w:semiHidden="0" w:uiPriority="68" w:unhideWhenUsed="0"/>
-    <w:lsdException w:name="Medium Grid 3 Accent 1" w:semiHidden="0" w:uiPriority="69" w:unhideWhenUsed="0"/>
-    <w:lsdException w:name="Dark List Accent 1" w:semiHidden="0" w:uiPriority="70" w:unhideWhenUsed="0"/>
-    <w:lsdException w:name="Colorful Shading Accent 1" w:semiHidden="0" w:uiPriority="71" w:unhideWhenUsed="0"/>
-    <w:lsdException w:name="Colorful List Accent 1" w:semiHidden="0" w:uiPriority="72" w:unhideWhenUsed="0"/>
-    <w:lsdException w:name="Colorful Grid Accent 1" w:semiHidden="0" w:uiPriority="73" w:unhideWhenUsed="0"/>
-    <w:lsdException w:name="Light Shading Accent 2" w:semiHidden="0" w:uiPriority="60" w:unhideWhenUsed="0"/>
-    <w:lsdException w:name="Light List Accent 2" w:semiHidden="0" w:uiPriority="61" w:unhideWhenUsed="0"/>
-    <w:lsdException w:name="Light Grid Accent 2" w:semiHidden="0" w:uiPriority="62" w:unhideWhenUsed="0"/>
-    <w:lsdException w:name="Medium Shading 1 Accent 2" w:semiHidden="0" w:uiPriority="63" w:unhideWhenUsed="0"/>
-    <w:lsdException w:name="Medium Shading 2 Accent 2" w:semiHidden="0" w:uiPriority="64" w:unhideWhenUsed="0"/>
-    <w:lsdException w:name="Medium List 1 Accent 2" w:semiHidden="0" w:uiPriority="65" w:unhideWhenUsed="0"/>
-    <w:lsdException w:name="Medium List 2 Accent 2" w:semiHidden="0" w:uiPriority="66" w:unhideWhenUsed="0"/>
-    <w:lsdException w:name="Medium Grid 1 Accent 2" w:semiHidden="0" w:uiPriority="67" w:unhideWhenUsed="0"/>
-    <w:lsdException w:name="Medium Grid 2 Accent 2" w:semiHidden="0" w:uiPriority="68" w:unhideWhenUsed="0"/>
-    <w:lsdException w:name="Medium Grid 3 Accent 2" w:semiHidden="0" w:uiPriority="69" w:unhideWhenUsed="0"/>
-    <w:lsdException w:name="Dark List Accent 2" w:semiHidden="0" w:uiPriority="70" w:unhideWhenUsed="0"/>
-    <w:lsdException w:name="Colorful Shading Accent 2" w:semiHidden="0" w:uiPriority="71" w:unhideWhenUsed="0"/>
-    <w:lsdException w:name="Colorful List Accent 2" w:semiHidden="0" w:uiPriority="72" w:unhideWhenUsed="0"/>
-    <w:lsdException w:name="Colorful Grid Accent 2" w:semiHidden="0" w:uiPriority="73" w:unhideWhenUsed="0"/>
-    <w:lsdException w:name="Light Shading Accent 3" w:semiHidden="0" w:uiPriority="60" w:unhideWhenUsed="0"/>
-    <w:lsdException w:name="Light List Accent 3" w:semiHidden="0" w:uiPriority="61" w:unhideWhenUsed="0"/>
-    <w:lsdException w:name="Light Grid Accent 3" w:semiHidden="0" w:uiPriority="62" w:unhideWhenUsed="0"/>
-    <w:lsdException w:name="Medium Shading 1 Accent 3" w:semiHidden="0" w:uiPriority="63" w:unhideWhenUsed="0"/>
-    <w:lsdException w:name="Medium Shading 2 Accent 3" w:semiHidden="0" w:uiPriority="64" w:unhideWhenUsed="0"/>
-    <w:lsdException w:name="Medium List 1 Accent 3" w:semiHidden="0" w:uiPriority="65" w:unhideWhenUsed="0"/>
-    <w:lsdException w:name="Medium List 2 Accent 3" w:semiHidden="0" w:uiPriority="66" w:unhideWhenUsed="0"/>
-    <w:lsdException w:name="Medium Grid 1 Accent 3" w:semiHidden="0" w:uiPriority="67" w:unhideWhenUsed="0"/>
-    <w:lsdException w:name="Medium Grid 2 Accent 3" w:semiHidden="0" w:uiPriority="68" w:unhideWhenUsed="0"/>
-    <w:lsdException w:name="Medium Grid 3 Accent 3" w:semiHidden="0" w:uiPriority="69" w:unhideWhenUsed="0"/>
-    <w:lsdException w:name="Dark List Accent 3" w:semiHidden="0" w:uiPriority="70" w:unhideWhenUsed="0"/>
-    <w:lsdException w:name="Colorful Shading Accent 3" w:semiHidden="0" w:uiPriority="71" w:unhideWhenUsed="0"/>
-    <w:lsdException w:name="Colorful List Accent 3" w:semiHidden="0" w:uiPriority="72" w:unhideWhenUsed="0"/>
-    <w:lsdException w:name="Colorful Grid Accent 3" w:semiHidden="0" w:uiPriority="73" w:unhideWhenUsed="0"/>
-    <w:lsdException w:name="Light Shading Accent 4" w:semiHidden="0" w:uiPriority="60" w:unhideWhenUsed="0"/>
-    <w:lsdException w:name="Light List Accent 4" w:semiHidden="0" w:uiPriority="61" w:unhideWhenUsed="0"/>
-    <w:lsdException w:name="Light Grid Accent 4" w:semiHidden="0" w:uiPriority="62" w:unhideWhenUsed="0"/>
-    <w:lsdException w:name="Medium Shading 1 Accent 4" w:semiHidden="0" w:uiPriority="63" w:unhideWhenUsed="0"/>
-    <w:lsdException w:name="Medium Shading 2 Accent 4" w:semiHidden="0" w:uiPriority="64" w:unhideWhenUsed="0"/>
-    <w:lsdException w:name="Medium List 1 Accent 4" w:semiHidden="0" w:uiPriority="65" w:unhideWhenUsed="0"/>
-    <w:lsdException w:name="Medium List 2 Accent 4" w:semiHidden="0" w:uiPriority="66" w:unhideWhenUsed="0"/>
-    <w:lsdException w:name="Medium Grid 1 Accent 4" w:semiHidden="0" w:uiPriority="67" w:unhideWhenUsed="0"/>
-    <w:lsdException w:name="Medium Grid 2 Accent 4" w:semiHidden="0" w:uiPriority="68" w:unhideWhenUsed="0"/>
-    <w:lsdException w:name="Medium Grid 3 Accent 4" w:semiHidden="0" w:uiPriority="69" w:unhideWhenUsed="0"/>
-    <w:lsdException w:name="Dark List Accent 4" w:semiHidden="0" w:uiPriority="70" w:unhideWhenUsed="0"/>
-    <w:lsdException w:name="Colorful Shading Accent 4" w:semiHidden="0" w:uiPriority="71" w:unhideWhenUsed="0"/>
-    <w:lsdException w:name="Colorful List Accent 4" w:semiHidden="0" w:uiPriority="72" w:unhideWhenUsed="0"/>
-    <w:lsdException w:name="Colorful Grid Accent 4" w:semiHidden="0" w:uiPriority="73" w:unhideWhenUsed="0"/>
-    <w:lsdException w:name="Light Shading Accent 5" w:semiHidden="0" w:uiPriority="60" w:unhideWhenUsed="0"/>
-    <w:lsdException w:name="Light List Accent 5" w:semiHidden="0" w:uiPriority="61" w:unhideWhenUsed="0"/>
-    <w:lsdException w:name="Light Grid Accent 5" w:semiHidden="0" w:uiPriority="62" w:unhideWhenUsed="0"/>
-    <w:lsdException w:name="Medium Shading 1 Accent 5" w:semiHidden="0" w:uiPriority="63" w:unhideWhenUsed="0"/>
-    <w:lsdException w:name="Medium Shading 2 Accent 5" w:semiHidden="0" w:uiPriority="64" w:unhideWhenUsed="0"/>
-    <w:lsdException w:name="Medium List 1 Accent 5" w:semiHidden="0" w:uiPriority="65" w:unhideWhenUsed="0"/>
-    <w:lsdException w:name="Medium List 2 Accent 5" w:semiHidden="0" w:uiPriority="66" w:unhideWhenUsed="0"/>
-    <w:lsdException w:name="Medium Grid 1 Accent 5" w:semiHidden="0" w:uiPriority="67" w:unhideWhenUsed="0"/>
-    <w:lsdException w:name="Medium Grid 2 Accent 5" w:semiHidden="0" w:uiPriority="68" w:unhideWhenUsed="0"/>
-    <w:lsdException w:name="Medium Grid 3 Accent 5" w:semiHidden="0" w:uiPriority="69" w:unhideWhenUsed="0"/>
-    <w:lsdException w:name="Dark List Accent 5" w:semiHidden="0" w:uiPriority="70" w:unhideWhenUsed="0"/>
-    <w:lsdException w:name="Colorful Shading Accent 5" w:semiHidden="0" w:uiPriority="71" w:unhideWhenUsed="0"/>
-    <w:lsdException w:name="Colorful List Accent 5" w:semiHidden="0" w:uiPriority="72" w:unhideWhenUsed="0"/>
-    <w:lsdException w:name="Colorful Grid Accent 5" w:semiHidden="0" w:uiPriority="73" w:unhideWhenUsed="0"/>
-    <w:lsdException w:name="Light Shading Accent 6" w:semiHidden="0" w:uiPriority="60" w:unhideWhenUsed="0"/>
-    <w:lsdException w:name="Light List Accent 6" w:semiHidden="0" w:uiPriority="61" w:unhideWhenUsed="0"/>
-    <w:lsdException w:name="Light Grid Accent 6" w:semiHidden="0" w:uiPriority="62" w:unhideWhenUsed="0"/>
-    <w:lsdException w:name="Medium Shading 1 Accent 6" w:semiHidden="0" w:uiPriority="63" w:unhideWhenUsed="0"/>
-    <w:lsdException w:name="Medium Shading 2 Accent 6" w:semiHidden="0" w:uiPriority="64" w:unhideWhenUsed="0"/>
-    <w:lsdException w:name="Medium List 1 Accent 6" w:semiHidden="0" w:uiPriority="65" w:unhideWhenUsed="0"/>
-    <w:lsdException w:name="Medium List 2 Accent 6" w:semiHidden="0" w:uiPriority="66" w:unhideWhenUsed="0"/>
-    <w:lsdException w:name="Medium Grid 1 Accent 6" w:semiHidden="0" w:uiPriority="67" w:unhideWhenUsed="0"/>
-    <w:lsdException w:name="Medium Grid 2 Accent 6" w:semiHidden="0" w:uiPriority="68" w:unhideWhenUsed="0"/>
-    <w:lsdException w:name="Medium Grid 3 Accent 6" w:semiHidden="0" w:uiPriority="69" w:unhideWhenUsed="0"/>
-    <w:lsdException w:name="Dark List Accent 6" w:semiHidden="0" w:uiPriority="70" w:unhideWhenUsed="0"/>
-    <w:lsdException w:name="Colorful Shading Accent 6" w:semiHidden="0" w:uiPriority="71" w:unhideWhenUsed="0"/>
-    <w:lsdException w:name="Colorful List Accent 6" w:semiHidden="0" w:uiPriority="72" w:unhideWhenUsed="0"/>
-    <w:lsdException w:name="Colorful Grid Accent 6" w:semiHidden="0" w:uiPriority="73" w:unhideWhenUsed="0"/>
-    <w:lsdException w:name="Subtle Emphasis" w:semiHidden="0" w:uiPriority="19" w:unhideWhenUsed="0" w:qFormat="1"/>
-    <w:lsdException w:name="Intense Emphasis" w:semiHidden="0" w:uiPriority="21" w:unhideWhenUsed="0" w:qFormat="1"/>
-    <w:lsdException w:name="Subtle Reference" w:semiHidden="0" w:uiPriority="31" w:unhideWhenUsed="0" w:qFormat="1"/>
-    <w:lsdException w:name="Intense Reference" w:semiHidden="0" w:uiPriority="32" w:unhideWhenUsed="0" w:qFormat="1"/>
-    <w:lsdException w:name="Book Title" w:semiHidden="0" w:uiPriority="33" w:unhideWhenUsed="0" w:qFormat="1"/>
-    <w:lsdException w:name="Bibliography" w:uiPriority="37"/>
-    <w:lsdException w:name="TOC Heading" w:uiPriority="39" w:qFormat="1"/>
-  </w:latentStyles>
-  <w:style w:type="paragraph" w:default="1" w:styleId="Normal">
-    <w:name w:val="Normal"/>
-    <w:qFormat/>
+  <w:style w:type="paragraph" w:styleId="Header">
+    <w:name w:val="header"/>
+    <w:basedOn w:val="Normal"/>
+    <w:link w:val="HeaderChar"/>
+    <w:uiPriority w:val="99"/>
+    <w:unhideWhenUsed/>
+    <w:rsid w:val="000B605B"/>
+    <w:pPr>
+      <w:tabs>
+        <w:tab w:val="center" w:pos="4680"/>
+        <w:tab w:val="right" w:pos="9360"/>
+      </w:tabs>
+      <w:spacing w:line="240" w:lineRule="auto"/>
+    </w:pPr>
   </w:style>
-  <w:style w:type="character" w:default="1" w:styleId="DefaultParagraphFont">
-    <w:name w:val="Default Paragraph Font"/>
-    <w:uiPriority w:val="1"/>
+  <w:style w:type="character" w:customStyle="1" w:styleId="HeaderChar">
+    <w:name w:val="Header Char"/>
+    <w:basedOn w:val="DefaultParagraphFont"/>
+    <w:link w:val="Header"/>
+    <w:uiPriority w:val="99"/>
+    <w:rsid w:val="000B605B"/>
+    <w:rPr>
+      <w:rFonts w:ascii="Times New Roman" w:hAnsi="Times New Roman"/>
+      <w:sz w:val="24"/>
+    </w:rPr>
+  </w:style>
+  <w:style w:type="paragraph" w:styleId="Footer">
+    <w:name w:val="footer"/>
+    <w:basedOn w:val="Normal"/>
+    <w:link w:val="FooterChar"/>
+    <w:uiPriority w:val="99"/>
+    <w:unhideWhenUsed/>
+    <w:rsid w:val="000B605B"/>
+    <w:pPr>
+      <w:tabs>
+        <w:tab w:val="center" w:pos="4680"/>
+        <w:tab w:val="right" w:pos="9360"/>
+      </w:tabs>
+      <w:spacing w:line="240" w:lineRule="auto"/>
+    </w:pPr>
+  </w:style>
+  <w:style w:type="character" w:customStyle="1" w:styleId="FooterChar">
+    <w:name w:val="Footer Char"/>
+    <w:basedOn w:val="DefaultParagraphFont"/>
+    <w:link w:val="Footer"/>
+    <w:uiPriority w:val="99"/>
+    <w:rsid w:val="000B605B"/>
+    <w:rPr>
+      <w:rFonts w:ascii="Times New Roman" w:hAnsi="Times New Roman"/>
+      <w:sz w:val="24"/>
+    </w:rPr>
+  </w:style>
+  <w:style w:type="character" w:customStyle="1" w:styleId="Heading1Char">
+    <w:name w:val="Heading 1 Char"/>
+    <w:basedOn w:val="DefaultParagraphFont"/>
+    <w:link w:val="Heading1"/>
+    <w:uiPriority w:val="9"/>
+    <w:rsid w:val="000B605B"/>
+    <w:rPr>
+      <w:rFonts w:asciiTheme="majorHAnsi" w:eastAsiaTheme="majorEastAsia" w:hAnsiTheme="majorHAnsi" w:cstheme="majorBidi"/>
+      <w:b/>
+      <w:bCs/>
+      <w:color w:val="365F91" w:themeColor="accent1" w:themeShade="BF"/>
+      <w:sz w:val="28"/>
+      <w:szCs w:val="28"/>
+    </w:rPr>
+  </w:style>
+  <w:style w:type="paragraph" w:styleId="TOCHeading">
+    <w:name w:val="TOC Heading"/>
+    <w:basedOn w:val="Heading1"/>
+    <w:next w:val="Normal"/>
+    <w:uiPriority w:val="39"/>
     <w:semiHidden/>
     <w:unhideWhenUsed/>
+    <w:qFormat/>
+    <w:rsid w:val="000B605B"/>
+    <w:pPr>
+      <w:spacing w:line="276" w:lineRule="auto"/>
+      <w:outlineLvl w:val="9"/>
+    </w:pPr>
+    <w:rPr>
+      <w:lang w:eastAsia="ja-JP"/>
+    </w:rPr>
   </w:style>
-  <w:style w:type="table" w:default="1" w:styleId="TableNormal">
-    <w:name w:val="Normal Table"/>
+  <w:style w:type="paragraph" w:styleId="TOC1">
+    <w:name w:val="toc 1"/>
+    <w:basedOn w:val="Normal"/>
+    <w:next w:val="Normal"/>
+    <w:autoRedefine/>
+    <w:uiPriority w:val="39"/>
+    <w:unhideWhenUsed/>
+    <w:rsid w:val="000B605B"/>
+    <w:pPr>
+      <w:spacing w:after="100"/>
+    </w:pPr>
+  </w:style>
+  <w:style w:type="character" w:styleId="Hyperlink">
+    <w:name w:val="Hyperlink"/>
+    <w:basedOn w:val="DefaultParagraphFont"/>
     <w:uiPriority w:val="99"/>
-    <w:semiHidden/>
     <w:unhideWhenUsed/>
-    <w:tblPr>
-      <w:tblInd w:w="0" w:type="dxa"/>
-      <w:tblCellMar>
-        <w:top w:w="0" w:type="dxa"/>
-        <w:left w:w="108" w:type="dxa"/>
-        <w:bottom w:w="0" w:type="dxa"/>
-        <w:right w:w="108" w:type="dxa"/>
-      </w:tblCellMar>
-    </w:tblPr>
-  </w:style>
-  <w:style w:type="numbering" w:default="1" w:styleId="NoList">
-    <w:name w:val="No List"/>
-    <w:uiPriority w:val="99"/>
-    <w:semiHidden/>
-    <w:unhideWhenUsed/>
-  </w:style>
-  <w:style w:type="paragraph" w:customStyle="1" w:styleId="7F8608910F2D402D9EC3FD60DC49DACA">
-    <w:name w:val="7F8608910F2D402D9EC3FD60DC49DACA"/>
-    <w:rsid w:val="007F24EA"/>
+    <w:rsid w:val="000B605B"/>
+    <w:rPr>
+      <w:color w:val="0000FF" w:themeColor="hyperlink"/>
+      <w:u w:val="single"/>
+    </w:rPr>
   </w:style>
 </w:styles>
-</file>
-
-<file path=word/glossary/stylesWithEffects.xml><?xml version="1.0" encoding="utf-8"?>
-<w:styles xmlns:wpc="http://schemas.microsoft.com/office/word/2010/wordprocessingCanvas" xmlns:mc="http://schemas.openxmlformats.org/markup-compatibility/2006" xmlns:o="urn:schemas-microsoft-com:office:office" xmlns:r="http://schemas.openxmlformats.org/officeDocument/2006/relationships" xmlns:m="http://schemas.openxmlformats.org/officeDocument/2006/math" xmlns:v="urn:schemas-microsoft-com:vml" xmlns:wp14="http://schemas.microsoft.com/office/word/2010/wordprocessingDrawing" xmlns:wp="http://schemas.openxmlformats.org/drawingml/2006/wordprocessingDrawing" xmlns:w10="urn:schemas-microsoft-com:office:word" xmlns:w="http://schemas.openxmlformats.org/wordprocessingml/2006/main" xmlns:w14="http://schemas.microsoft.com/office/word/2010/wordml" xmlns:wpg="http://schemas.microsoft.com/office/word/2010/wordprocessingGroup" xmlns:wpi="http://schemas.microsoft.com/office/word/2010/wordprocessingInk" xmlns:wne="http://schemas.microsoft.com/office/word/2006/wordml" xmlns:wps="http://schemas.microsoft.com/office/word/2010/wordprocessingShape" mc:Ignorable="w14 wp14">
-  <w:docDefaults>
-    <w:rPrDefault>
-      <w:rPr>
-        <w:rFonts w:asciiTheme="minorHAnsi" w:eastAsiaTheme="minorEastAsia" w:hAnsiTheme="minorHAnsi" w:cstheme="minorBidi"/>
-        <w:sz w:val="22"/>
-        <w:szCs w:val="22"/>
-        <w:lang w:val="en-US" w:eastAsia="en-US" w:bidi="ar-SA"/>
-      </w:rPr>
-    </w:rPrDefault>
-    <w:pPrDefault>
-      <w:pPr>
-        <w:spacing w:after="200" w:line="276" w:lineRule="auto"/>
-      </w:pPr>
-    </w:pPrDefault>
-  </w:docDefaults>
-  <w:latentStyles w:defLockedState="0" w:defUIPriority="99" w:defSemiHidden="1" w:defUnhideWhenUsed="1" w:defQFormat="0" w:count="267">
-    <w:lsdException w:name="Normal" w:semiHidden="0" w:uiPriority="0" w:unhideWhenUsed="0" w:qFormat="1"/>
-    <w:lsdException w:name="heading 1" w:semiHidden="0" w:uiPriority="9" w:unhideWhenUsed="0" w:qFormat="1"/>
-    <w:lsdException w:name="heading 2" w:uiPriority="9" w:qFormat="1"/>
-    <w:lsdException w:name="heading 3" w:uiPriority="9" w:qFormat="1"/>
-    <w:lsdException w:name="heading 4" w:uiPriority="9" w:qFormat="1"/>
-    <w:lsdException w:name="heading 5" w:uiPriority="9" w:qFormat="1"/>
-    <w:lsdException w:name="heading 6" w:uiPriority="9" w:qFormat="1"/>
-    <w:lsdException w:name="heading 7" w:uiPriority="9" w:qFormat="1"/>
-    <w:lsdException w:name="heading 8" w:uiPriority="9" w:qFormat="1"/>
-    <w:lsdException w:name="heading 9" w:uiPriority="9" w:qFormat="1"/>
-    <w:lsdException w:name="toc 1" w:uiPriority="39"/>
-    <w:lsdException w:name="toc 2" w:uiPriority="39"/>
-    <w:lsdException w:name="toc 3" w:uiPriority="39"/>
-    <w:lsdException w:name="toc 4" w:uiPriority="39"/>
-    <w:lsdException w:name="toc 5" w:uiPriority="39"/>
-    <w:lsdException w:name="toc 6" w:uiPriority="39"/>
-    <w:lsdException w:name="toc 7" w:uiPriority="39"/>
-    <w:lsdException w:name="toc 8" w:uiPriority="39"/>
-    <w:lsdException w:name="toc 9" w:uiPriority="39"/>
-    <w:lsdException w:name="caption" w:uiPriority="35" w:qFormat="1"/>
-    <w:lsdException w:name="Title" w:semiHidden="0" w:uiPriority="10" w:unhideWhenUsed="0" w:qFormat="1"/>
-    <w:lsdException w:name="Default Paragraph Font" w:uiPriority="1"/>
-    <w:lsdException w:name="Subtitle" w:semiHidden="0" w:uiPriority="11" w:unhideWhenUsed="0" w:qFormat="1"/>
-    <w:lsdException w:name="Strong" w:semiHidden="0" w:uiPriority="22" w:unhideWhenUsed="0" w:qFormat="1"/>
-    <w:lsdException w:name="Emphasis" w:semiHidden="0" w:uiPriority="20" w:unhideWhenUsed="0" w:qFormat="1"/>
-    <w:lsdException w:name="Table Grid" w:semiHidden="0" w:uiPriority="59" w:unhideWhenUsed="0"/>
-    <w:lsdException w:name="Placeholder Text" w:unhideWhenUsed="0"/>
-    <w:lsdException w:name="No Spacing" w:semiHidden="0" w:uiPriority="1" w:unhideWhenUsed="0" w:qFormat="1"/>
-    <w:lsdException w:name="Light Shading" w:semiHidden="0" w:uiPriority="60" w:unhideWhenUsed="0"/>
-    <w:lsdException w:name="Light List" w:semiHidden="0" w:uiPriority="61" w:unhideWhenUsed="0"/>
-    <w:lsdException w:name="Light Grid" w:semiHidden="0" w:uiPriority="62" w:unhideWhenUsed="0"/>
-    <w:lsdException w:name="Medium Shading 1" w:semiHidden="0" w:uiPriority="63" w:unhideWhenUsed="0"/>
-    <w:lsdException w:name="Medium Shading 2" w:semiHidden="0" w:uiPriority="64" w:unhideWhenUsed="0"/>
-    <w:lsdException w:name="Medium List 1" w:semiHidden="0" w:uiPriority="65" w:unhideWhenUsed="0"/>
-    <w:lsdException w:name="Medium List 2" w:semiHidden="0" w:uiPriority="66" w:unhideWhenUsed="0"/>
-    <w:lsdException w:name="Medium Grid 1" w:semiHidden="0" w:uiPriority="67" w:unhideWhenUsed="0"/>
-    <w:lsdException w:name="Medium Grid 2" w:semiHidden="0" w:uiPriority="68" w:unhideWhenUsed="0"/>
-    <w:lsdException w:name="Medium Grid 3" w:semiHidden="0" w:uiPriority="69" w:unhideWhenUsed="0"/>
-    <w:lsdException w:name="Dark List" w:semiHidden="0" w:uiPriority="70" w:unhideWhenUsed="0"/>
-    <w:lsdException w:name="Colorful Shading" w:semiHidden="0" w:uiPriority="71" w:unhideWhenUsed="0"/>
-    <w:lsdException w:name="Colorful List" w:semiHidden="0" w:uiPriority="72" w:unhideWhenUsed="0"/>
-    <w:lsdException w:name="Colorful Grid" w:semiHidden="0" w:uiPriority="73" w:unhideWhenUsed="0"/>
-    <w:lsdException w:name="Light Shading Accent 1" w:semiHidden="0" w:uiPriority="60" w:unhideWhenUsed="0"/>
-    <w:lsdException w:name="Light List Accent 1" w:semiHidden="0" w:uiPriority="61" w:unhideWhenUsed="0"/>
-    <w:lsdException w:name="Light Grid Accent 1" w:semiHidden="0" w:uiPriority="62" w:unhideWhenUsed="0"/>
-    <w:lsdException w:name="Medium Shading 1 Accent 1" w:semiHidden="0" w:uiPriority="63" w:unhideWhenUsed="0"/>
-    <w:lsdException w:name="Medium Shading 2 Accent 1" w:semiHidden="0" w:uiPriority="64" w:unhideWhenUsed="0"/>
-    <w:lsdException w:name="Medium List 1 Accent 1" w:semiHidden="0" w:uiPriority="65" w:unhideWhenUsed="0"/>
-    <w:lsdException w:name="Revision" w:unhideWhenUsed="0"/>
-    <w:lsdException w:name="List Paragraph" w:semiHidden="0" w:uiPriority="34" w:unhideWhenUsed="0" w:qFormat="1"/>
-    <w:lsdException w:name="Quote" w:semiHidden="0" w:uiPriority="29" w:unhideWhenUsed="0" w:qFormat="1"/>
-    <w:lsdException w:name="Intense Quote" w:semiHidden="0" w:uiPriority="30" w:unhideWhenUsed="0" w:qFormat="1"/>
-    <w:lsdException w:name="Medium List 2 Accent 1" w:semiHidden="0" w:uiPriority="66" w:unhideWhenUsed="0"/>
-    <w:lsdException w:name="Medium Grid 1 Accent 1" w:semiHidden="0" w:uiPriority="67" w:unhideWhenUsed="0"/>
-    <w:lsdException w:name="Medium Grid 2 Accent 1" w:semiHidden="0" w:uiPriority="68" w:unhideWhenUsed="0"/>
-    <w:lsdException w:name="Medium Grid 3 Accent 1" w:semiHidden="0" w:uiPriority="69" w:unhideWhenUsed="0"/>
-    <w:lsdException w:name="Dark List Accent 1" w:semiHidden="0" w:uiPriority="70" w:unhideWhenUsed="0"/>
-    <w:lsdException w:name="Colorful Shading Accent 1" w:semiHidden="0" w:uiPriority="71" w:unhideWhenUsed="0"/>
-    <w:lsdException w:name="Colorful List Accent 1" w:semiHidden="0" w:uiPriority="72" w:unhideWhenUsed="0"/>
-    <w:lsdException w:name="Colorful Grid Accent 1" w:semiHidden="0" w:uiPriority="73" w:unhideWhenUsed="0"/>
-    <w:lsdException w:name="Light Shading Accent 2" w:semiHidden="0" w:uiPriority="60" w:unhideWhenUsed="0"/>
-    <w:lsdException w:name="Light List Accent 2" w:semiHidden="0" w:uiPriority="61" w:unhideWhenUsed="0"/>
-    <w:lsdException w:name="Light Grid Accent 2" w:semiHidden="0" w:uiPriority="62" w:unhideWhenUsed="0"/>
-    <w:lsdException w:name="Medium Shading 1 Accent 2" w:semiHidden="0" w:uiPriority="63" w:unhideWhenUsed="0"/>
-    <w:lsdException w:name="Medium Shading 2 Accent 2" w:semiHidden="0" w:uiPriority="64" w:unhideWhenUsed="0"/>
-    <w:lsdException w:name="Medium List 1 Accent 2" w:semiHidden="0" w:uiPriority="65" w:unhideWhenUsed="0"/>
-    <w:lsdException w:name="Medium List 2 Accent 2" w:semiHidden="0" w:uiPriority="66" w:unhideWhenUsed="0"/>
-    <w:lsdException w:name="Medium Grid 1 Accent 2" w:semiHidden="0" w:uiPriority="67" w:unhideWhenUsed="0"/>
-    <w:lsdException w:name="Medium Grid 2 Accent 2" w:semiHidden="0" w:uiPriority="68" w:unhideWhenUsed="0"/>
-    <w:lsdException w:name="Medium Grid 3 Accent 2" w:semiHidden="0" w:uiPriority="69" w:unhideWhenUsed="0"/>
-    <w:lsdException w:name="Dark List Accent 2" w:semiHidden="0" w:uiPriority="70" w:unhideWhenUsed="0"/>
-    <w:lsdException w:name="Colorful Shading Accent 2" w:semiHidden="0" w:uiPriority="71" w:unhideWhenUsed="0"/>
-    <w:lsdException w:name="Colorful List Accent 2" w:semiHidden="0" w:uiPriority="72" w:unhideWhenUsed="0"/>
-    <w:lsdException w:name="Colorful Grid Accent 2" w:semiHidden="0" w:uiPriority="73" w:unhideWhenUsed="0"/>
-    <w:lsdException w:name="Light Shading Accent 3" w:semiHidden="0" w:uiPriority="60" w:unhideWhenUsed="0"/>
-    <w:lsdException w:name="Light List Accent 3" w:semiHidden="0" w:uiPriority="61" w:unhideWhenUsed="0"/>
-    <w:lsdException w:name="Light Grid Accent 3" w:semiHidden="0" w:uiPriority="62" w:unhideWhenUsed="0"/>
-    <w:lsdException w:name="Medium Shading 1 Accent 3" w:semiHidden="0" w:uiPriority="63" w:unhideWhenUsed="0"/>
-    <w:lsdException w:name="Medium Shading 2 Accent 3" w:semiHidden="0" w:uiPriority="64" w:unhideWhenUsed="0"/>
-    <w:lsdException w:name="Medium List 1 Accent 3" w:semiHidden="0" w:uiPriority="65" w:unhideWhenUsed="0"/>
-    <w:lsdException w:name="Medium List 2 Accent 3" w:semiHidden="0" w:uiPriority="66" w:unhideWhenUsed="0"/>
-    <w:lsdException w:name="Medium Grid 1 Accent 3" w:semiHidden="0" w:uiPriority="67" w:unhideWhenUsed="0"/>
-    <w:lsdException w:name="Medium Grid 2 Accent 3" w:semiHidden="0" w:uiPriority="68" w:unhideWhenUsed="0"/>
-    <w:lsdException w:name="Medium Grid 3 Accent 3" w:semiHidden="0" w:uiPriority="69" w:unhideWhenUsed="0"/>
-    <w:lsdException w:name="Dark List Accent 3" w:semiHidden="0" w:uiPriority="70" w:unhideWhenUsed="0"/>
-    <w:lsdException w:name="Colorful Shading Accent 3" w:semiHidden="0" w:uiPriority="71" w:unhideWhenUsed="0"/>
-    <w:lsdException w:name="Colorful List Accent 3" w:semiHidden="0" w:uiPriority="72" w:unhideWhenUsed="0"/>
-    <w:lsdException w:name="Colorful Grid Accent 3" w:semiHidden="0" w:uiPriority="73" w:unhideWhenUsed="0"/>
-    <w:lsdException w:name="Light Shading Accent 4" w:semiHidden="0" w:uiPriority="60" w:unhideWhenUsed="0"/>
-    <w:lsdException w:name="Light List Accent 4" w:semiHidden="0" w:uiPriority="61" w:unhideWhenUsed="0"/>
-    <w:lsdException w:name="Light Grid Accent 4" w:semiHidden="0" w:uiPriority="62" w:unhideWhenUsed="0"/>
-    <w:lsdException w:name="Medium Shading 1 Accent 4" w:semiHidden="0" w:uiPriority="63" w:unhideWhenUsed="0"/>
-    <w:lsdException w:name="Medium Shading 2 Accent 4" w:semiHidden="0" w:uiPriority="64" w:unhideWhenUsed="0"/>
-    <w:lsdException w:name="Medium List 1 Accent 4" w:semiHidden="0" w:uiPriority="65" w:unhideWhenUsed="0"/>
-    <w:lsdException w:name="Medium List 2 Accent 4" w:semiHidden="0" w:uiPriority="66" w:unhideWhenUsed="0"/>
-    <w:lsdException w:name="Medium Grid 1 Accent 4" w:semiHidden="0" w:uiPriority="67" w:unhideWhenUsed="0"/>
-    <w:lsdException w:name="Medium Grid 2 Accent 4" w:semiHidden="0" w:uiPriority="68" w:unhideWhenUsed="0"/>
-    <w:lsdException w:name="Medium Grid 3 Accent 4" w:semiHidden="0" w:uiPriority="69" w:unhideWhenUsed="0"/>
-    <w:lsdException w:name="Dark List Accent 4" w:semiHidden="0" w:uiPriority="70" w:unhideWhenUsed="0"/>
-    <w:lsdException w:name="Colorful Shading Accent 4" w:semiHidden="0" w:uiPriority="71" w:unhideWhenUsed="0"/>
-    <w:lsdException w:name="Colorful List Accent 4" w:semiHidden="0" w:uiPriority="72" w:unhideWhenUsed="0"/>
-    <w:lsdException w:name="Colorful Grid Accent 4" w:semiHidden="0" w:uiPriority="73" w:unhideWhenUsed="0"/>
-    <w:lsdException w:name="Light Shading Accent 5" w:semiHidden="0" w:uiPriority="60" w:unhideWhenUsed="0"/>
-    <w:lsdException w:name="Light List Accent 5" w:semiHidden="0" w:uiPriority="61" w:unhideWhenUsed="0"/>
-    <w:lsdException w:name="Light Grid Accent 5" w:semiHidden="0" w:uiPriority="62" w:unhideWhenUsed="0"/>
-    <w:lsdException w:name="Medium Shading 1 Accent 5" w:semiHidden="0" w:uiPriority="63" w:unhideWhenUsed="0"/>
-    <w:lsdException w:name="Medium Shading 2 Accent 5" w:semiHidden="0" w:uiPriority="64" w:unhideWhenUsed="0"/>
-    <w:lsdException w:name="Medium List 1 Accent 5" w:semiHidden="0" w:uiPriority="65" w:unhideWhenUsed="0"/>
-    <w:lsdException w:name="Medium List 2 Accent 5" w:semiHidden="0" w:uiPriority="66" w:unhideWhenUsed="0"/>
-    <w:lsdException w:name="Medium Grid 1 Accent 5" w:semiHidden="0" w:uiPriority="67" w:unhideWhenUsed="0"/>
-    <w:lsdException w:name="Medium Grid 2 Accent 5" w:semiHidden="0" w:uiPriority="68" w:unhideWhenUsed="0"/>
-    <w:lsdException w:name="Medium Grid 3 Accent 5" w:semiHidden="0" w:uiPriority="69" w:unhideWhenUsed="0"/>
-    <w:lsdException w:name="Dark List Accent 5" w:semiHidden="0" w:uiPriority="70" w:unhideWhenUsed="0"/>
-    <w:lsdException w:name="Colorful Shading Accent 5" w:semiHidden="0" w:uiPriority="71" w:unhideWhenUsed="0"/>
-    <w:lsdException w:name="Colorful List Accent 5" w:semiHidden="0" w:uiPriority="72" w:unhideWhenUsed="0"/>
-    <w:lsdException w:name="Colorful Grid Accent 5" w:semiHidden="0" w:uiPriority="73" w:unhideWhenUsed="0"/>
-    <w:lsdException w:name="Light Shading Accent 6" w:semiHidden="0" w:uiPriority="60" w:unhideWhenUsed="0"/>
-    <w:lsdException w:name="Light List Accent 6" w:semiHidden="0" w:uiPriority="61" w:unhideWhenUsed="0"/>
-    <w:lsdException w:name="Light Grid Accent 6" w:semiHidden="0" w:uiPriority="62" w:unhideWhenUsed="0"/>
-    <w:lsdException w:name="Medium Shading 1 Accent 6" w:semiHidden="0" w:uiPriority="63" w:unhideWhenUsed="0"/>
-    <w:lsdException w:name="Medium Shading 2 Accent 6" w:semiHidden="0" w:uiPriority="64" w:unhideWhenUsed="0"/>
-    <w:lsdException w:name="Medium List 1 Accent 6" w:semiHidden="0" w:uiPriority="65" w:unhideWhenUsed="0"/>
-    <w:lsdException w:name="Medium List 2 Accent 6" w:semiHidden="0" w:uiPriority="66" w:unhideWhenUsed="0"/>
-    <w:lsdException w:name="Medium Grid 1 Accent 6" w:semiHidden="0" w:uiPriority="67" w:unhideWhenUsed="0"/>
-    <w:lsdException w:name="Medium Grid 2 Accent 6" w:semiHidden="0" w:uiPriority="68" w:unhideWhenUsed="0"/>
-    <w:lsdException w:name="Medium Grid 3 Accent 6" w:semiHidden="0" w:uiPriority="69" w:unhideWhenUsed="0"/>
-    <w:lsdException w:name="Dark List Accent 6" w:semiHidden="0" w:uiPriority="70" w:unhideWhenUsed="0"/>
-    <w:lsdException w:name="Colorful Shading Accent 6" w:semiHidden="0" w:uiPriority="71" w:unhideWhenUsed="0"/>
-    <w:lsdException w:name="Colorful List Accent 6" w:semiHidden="0" w:uiPriority="72" w:unhideWhenUsed="0"/>
-    <w:lsdException w:name="Colorful Grid Accent 6" w:semiHidden="0" w:uiPriority="73" w:unhideWhenUsed="0"/>
-    <w:lsdException w:name="Subtle Emphasis" w:semiHidden="0" w:uiPriority="19" w:unhideWhenUsed="0" w:qFormat="1"/>
-    <w:lsdException w:name="Intense Emphasis" w:semiHidden="0" w:uiPriority="21" w:unhideWhenUsed="0" w:qFormat="1"/>
-    <w:lsdException w:name="Subtle Reference" w:semiHidden="0" w:uiPriority="31" w:unhideWhenUsed="0" w:qFormat="1"/>
-    <w:lsdException w:name="Intense Reference" w:semiHidden="0" w:uiPriority="32" w:unhideWhenUsed="0" w:qFormat="1"/>
-    <w:lsdException w:name="Book Title" w:semiHidden="0" w:uiPriority="33" w:unhideWhenUsed="0" w:qFormat="1"/>
-    <w:lsdException w:name="Bibliography" w:uiPriority="37"/>
-    <w:lsdException w:name="TOC Heading" w:uiPriority="39" w:qFormat="1"/>
-  </w:latentStyles>
-  <w:style w:type="paragraph" w:default="1" w:styleId="Normal">
-    <w:name w:val="Normal"/>
-    <w:qFormat/>
-  </w:style>
-  <w:style w:type="character" w:default="1" w:styleId="DefaultParagraphFont">
-    <w:name w:val="Default Paragraph Font"/>
-    <w:uiPriority w:val="1"/>
-    <w:semiHidden/>
-    <w:unhideWhenUsed/>
-  </w:style>
-  <w:style w:type="table" w:default="1" w:styleId="TableNormal">
-    <w:name w:val="Normal Table"/>
-    <w:uiPriority w:val="99"/>
-    <w:semiHidden/>
-    <w:unhideWhenUsed/>
-    <w:tblPr>
-      <w:tblInd w:w="0" w:type="dxa"/>
-      <w:tblCellMar>
-        <w:top w:w="0" w:type="dxa"/>
-        <w:left w:w="108" w:type="dxa"/>
-        <w:bottom w:w="0" w:type="dxa"/>
-        <w:right w:w="108" w:type="dxa"/>
-      </w:tblCellMar>
-    </w:tblPr>
-  </w:style>
-  <w:style w:type="numbering" w:default="1" w:styleId="NoList">
-    <w:name w:val="No List"/>
-    <w:uiPriority w:val="99"/>
-    <w:semiHidden/>
-    <w:unhideWhenUsed/>
-  </w:style>
-  <w:style w:type="paragraph" w:customStyle="1" w:styleId="7F8608910F2D402D9EC3FD60DC49DACA">
-    <w:name w:val="7F8608910F2D402D9EC3FD60DC49DACA"/>
-    <w:rsid w:val="007F24EA"/>
-  </w:style>
-</w:styles>
-</file>
-
-<file path=word/glossary/webSettings.xml><?xml version="1.0" encoding="utf-8"?>
-<w:webSettings xmlns:mc="http://schemas.openxmlformats.org/markup-compatibility/2006" xmlns:r="http://schemas.openxmlformats.org/officeDocument/2006/relationships" xmlns:w="http://schemas.openxmlformats.org/wordprocessingml/2006/main" xmlns:w14="http://schemas.microsoft.com/office/word/2010/wordml" mc:Ignorable="w14">
-  <w:optimizeForBrowser/>
-  <w:allowPNG/>
-</w:webSettings>
 </file>
 
 <file path=word/theme/theme1.xml><?xml version="1.0" encoding="utf-8"?>
@@ -2976,10 +5587,22 @@
 </CoverPageProperties>
 </file>
 
+<file path=customXml/item2.xml><?xml version="1.0" encoding="utf-8"?>
+<b:Sources xmlns:b="http://schemas.openxmlformats.org/officeDocument/2006/bibliography" xmlns="http://schemas.openxmlformats.org/officeDocument/2006/bibliography" SelectedStyle="\APA.XSL" StyleName="APA"/>
+</file>
+
 <file path=customXml/itemProps1.xml><?xml version="1.0" encoding="utf-8"?>
 <ds:datastoreItem xmlns:ds="http://schemas.openxmlformats.org/officeDocument/2006/customXml" ds:itemID="{55AF091B-3C7A-41E3-B477-F2FDAA23CFDA}">
   <ds:schemaRefs>
     <ds:schemaRef ds:uri="http://schemas.microsoft.com/office/2006/coverPageProps"/>
   </ds:schemaRefs>
 </ds:datastoreItem>
+</file>
+
+<file path=customXml/itemProps2.xml><?xml version="1.0" encoding="utf-8"?>
+<ds:datastoreItem xmlns:ds="http://schemas.openxmlformats.org/officeDocument/2006/customXml" ds:itemID="{8FCD72D6-1804-4611-B36C-9DB19DBF8F83}">
+  <ds:schemaRefs>
+    <ds:schemaRef ds:uri="http://schemas.openxmlformats.org/officeDocument/2006/bibliography"/>
+  </ds:schemaRefs>
+</ds:datastoreItem>
 </file>
</xml_diff>